<commit_message>
Actualización de cierre de proyecto
</commit_message>
<xml_diff>
--- a/Desarrollo/SVCE/Documentos/SVCE-ACP.docx
+++ b/Desarrollo/SVCE/Documentos/SVCE-ACP.docx
@@ -694,13 +694,17 @@
           <w:b/>
         </w:rPr>
       </w:pPr>
-    </w:p>
+      <w:r>
+        <w:rPr>
+          <w:b/>
+        </w:rPr>
+        <w:t xml:space="preserve"> </w:t>
+      </w:r>
+    </w:p>
+    <w:p/>
     <w:p>
       <w:pPr>
         <w:spacing w:before="240" w:after="240"/>
-        <w:rPr>
-          <w:b/>
-        </w:rPr>
       </w:pPr>
     </w:p>
     <w:p>
@@ -719,7 +723,6 @@
           <w:sz w:val="26"/>
           <w:szCs w:val="26"/>
         </w:rPr>
-        <w:lastRenderedPageBreak/>
         <w:t xml:space="preserve">Acta de </w:t>
       </w:r>
       <w:r>
@@ -883,6 +886,214 @@
         <w:ind w:left="720"/>
         <w:rPr>
           <w:lang w:val="es-PE"/>
+        </w:rPr>
+      </w:pPr>
+    </w:p>
+    <w:p>
+      <w:pPr>
+        <w:pStyle w:val="Ttulo3"/>
+        <w:keepNext w:val="0"/>
+        <w:keepLines w:val="0"/>
+        <w:spacing w:before="280"/>
+        <w:rPr>
+          <w:rFonts w:ascii="Times New Roman" w:eastAsia="Times New Roman" w:hAnsi="Times New Roman" w:cs="Times New Roman"/>
+          <w:b/>
+          <w:color w:val="000000"/>
+          <w:sz w:val="24"/>
+          <w:szCs w:val="24"/>
+        </w:rPr>
+      </w:pPr>
+      <w:bookmarkStart w:id="1" w:name="_z8tdl1m5m2x6" w:colFirst="0" w:colLast="0"/>
+      <w:bookmarkEnd w:id="1"/>
+      <w:r>
+        <w:rPr>
+          <w:rFonts w:ascii="Times New Roman" w:eastAsia="Times New Roman" w:hAnsi="Times New Roman" w:cs="Times New Roman"/>
+          <w:b/>
+          <w:color w:val="000000"/>
+          <w:sz w:val="24"/>
+          <w:szCs w:val="24"/>
+        </w:rPr>
+        <w:lastRenderedPageBreak/>
+        <w:t>2.</w:t>
+      </w:r>
+      <w:r>
+        <w:rPr>
+          <w:rFonts w:ascii="Times New Roman" w:eastAsia="Times New Roman" w:hAnsi="Times New Roman" w:cs="Times New Roman"/>
+          <w:color w:val="000000"/>
+          <w:sz w:val="14"/>
+          <w:szCs w:val="14"/>
+        </w:rPr>
+        <w:t xml:space="preserve">     </w:t>
+      </w:r>
+      <w:r>
+        <w:rPr>
+          <w:rFonts w:ascii="Times New Roman" w:eastAsia="Times New Roman" w:hAnsi="Times New Roman" w:cs="Times New Roman"/>
+          <w:b/>
+          <w:color w:val="000000"/>
+          <w:sz w:val="24"/>
+          <w:szCs w:val="24"/>
+        </w:rPr>
+        <w:t>Antecedentes</w:t>
+      </w:r>
+    </w:p>
+    <w:p>
+      <w:pPr>
+        <w:spacing w:line="360" w:lineRule="auto"/>
+        <w:ind w:left="720"/>
+      </w:pPr>
+      <w:r>
+        <w:t>El proyecto de Sistema de ventas de componentes electrónicos (SVCE) fue concebido para abordar los desafíos inherentes a la venta de partes electrónicas. Con la implementación de este sistema, las ventas en las empresas que se llevaban a cabo de manera manual, lo cual resultaba en demoras en la atención al cliente, dificultades en el seguimiento de las transacciones y limitaciones para competir eficazmente en el mercado, se puedan solucionar, brindando una mejora en la eficiencia y comodidad en la adquisición de los materiales.</w:t>
+      </w:r>
+    </w:p>
+    <w:p>
+      <w:pPr>
+        <w:spacing w:line="360" w:lineRule="auto"/>
+        <w:ind w:left="720"/>
+      </w:pPr>
+    </w:p>
+    <w:p>
+      <w:pPr>
+        <w:spacing w:line="360" w:lineRule="auto"/>
+        <w:ind w:left="720"/>
+      </w:pPr>
+      <w:r>
+        <w:t>La creciente demanda de estos productos y la importancia de brindar una experiencia de compra fluida y satisfactoria impulsaron a la empresa a buscar una solución tecnológica que optimizará y automatizará el proceso de ventas.</w:t>
+      </w:r>
+    </w:p>
+    <w:p>
+      <w:pPr>
+        <w:spacing w:line="360" w:lineRule="auto"/>
+        <w:ind w:left="720"/>
+      </w:pPr>
+    </w:p>
+    <w:p>
+      <w:pPr>
+        <w:spacing w:line="360" w:lineRule="auto"/>
+        <w:ind w:left="720"/>
+      </w:pPr>
+      <w:r>
+        <w:t xml:space="preserve">El proyecto SVCE busca transformar la forma en la que varias empresas llevan a cabo sus ventas, facilitando la identificación y registro de productos, agilizando el seguimiento de </w:t>
+      </w:r>
+      <w:proofErr w:type="gramStart"/>
+      <w:r>
+        <w:t>los mismos</w:t>
+      </w:r>
+      <w:proofErr w:type="gramEnd"/>
+      <w:r>
+        <w:t xml:space="preserve"> y proporcionando una visión integral y precisa de las ventas. Además, se espera que este sistema permita generar reportes de compras y brinde soporte al cliente, lo que facilitará el análisis y la evaluación del rendimiento de ventas y la identificación de oportunidades de mejora.</w:t>
+      </w:r>
+    </w:p>
+    <w:p>
+      <w:pPr>
+        <w:pStyle w:val="Ttulo3"/>
+        <w:keepNext w:val="0"/>
+        <w:keepLines w:val="0"/>
+        <w:spacing w:before="280"/>
+        <w:rPr>
+          <w:rFonts w:ascii="Times New Roman" w:eastAsia="Times New Roman" w:hAnsi="Times New Roman" w:cs="Times New Roman"/>
+          <w:b/>
+          <w:color w:val="000000"/>
+          <w:sz w:val="24"/>
+          <w:szCs w:val="24"/>
+        </w:rPr>
+      </w:pPr>
+      <w:bookmarkStart w:id="2" w:name="_v6cqjd8jmitj" w:colFirst="0" w:colLast="0"/>
+      <w:bookmarkEnd w:id="2"/>
+      <w:r>
+        <w:rPr>
+          <w:rFonts w:ascii="Times New Roman" w:eastAsia="Times New Roman" w:hAnsi="Times New Roman" w:cs="Times New Roman"/>
+          <w:b/>
+          <w:color w:val="000000"/>
+          <w:sz w:val="24"/>
+          <w:szCs w:val="24"/>
+        </w:rPr>
+        <w:t>3.</w:t>
+      </w:r>
+      <w:r>
+        <w:rPr>
+          <w:rFonts w:ascii="Times New Roman" w:eastAsia="Times New Roman" w:hAnsi="Times New Roman" w:cs="Times New Roman"/>
+          <w:color w:val="000000"/>
+          <w:sz w:val="14"/>
+          <w:szCs w:val="14"/>
+        </w:rPr>
+        <w:t xml:space="preserve">     </w:t>
+      </w:r>
+      <w:r>
+        <w:rPr>
+          <w:rFonts w:ascii="Times New Roman" w:eastAsia="Times New Roman" w:hAnsi="Times New Roman" w:cs="Times New Roman"/>
+          <w:b/>
+          <w:color w:val="000000"/>
+          <w:sz w:val="24"/>
+          <w:szCs w:val="24"/>
+        </w:rPr>
+        <w:t>Objetivos del proyecto</w:t>
+      </w:r>
+    </w:p>
+    <w:p>
+      <w:pPr>
+        <w:spacing w:line="360" w:lineRule="auto"/>
+        <w:ind w:left="720"/>
+      </w:pPr>
+      <w:r>
+        <w:t>Los objetivos generales del proyecto Sistema de venta de componentes electrónicos es brindar una solución eficiente y conveniente para aquellos que buscan comprar componentes de hardware.</w:t>
+      </w:r>
+    </w:p>
+    <w:p>
+      <w:pPr>
+        <w:numPr>
+          <w:ilvl w:val="0"/>
+          <w:numId w:val="2"/>
+        </w:numPr>
+        <w:spacing w:line="360" w:lineRule="auto"/>
+      </w:pPr>
+      <w:r>
+        <w:t>Implementación de Requisitos: El objetivo de este apartado es de implementar los requisitos para crear el software de nuestro sistema, cumpliendo con las funcionalidades y características anteriormente detalladas y documentadas.</w:t>
+      </w:r>
+    </w:p>
+    <w:p>
+      <w:pPr>
+        <w:numPr>
+          <w:ilvl w:val="0"/>
+          <w:numId w:val="2"/>
+        </w:numPr>
+        <w:spacing w:line="360" w:lineRule="auto"/>
+      </w:pPr>
+      <w:r>
+        <w:t>Diseños de Software: El objetivo de este apartado es proporcionar un diseño bien elaborado que permita a los integrantes del proyecto comprender la estructura del sistema, así como las relaciones que tiene entre sí, cumpliendo los requisitos y restricciones detalladas.</w:t>
+      </w:r>
+    </w:p>
+    <w:p>
+      <w:pPr>
+        <w:pStyle w:val="Ttulo3"/>
+        <w:keepNext w:val="0"/>
+        <w:keepLines w:val="0"/>
+        <w:spacing w:before="280"/>
+        <w:ind w:left="1080" w:hanging="360"/>
+        <w:rPr>
+          <w:rFonts w:ascii="Times New Roman" w:eastAsia="Times New Roman" w:hAnsi="Times New Roman" w:cs="Times New Roman"/>
+          <w:b/>
+          <w:color w:val="000000"/>
+          <w:sz w:val="24"/>
+          <w:szCs w:val="24"/>
+        </w:rPr>
+      </w:pPr>
+      <w:bookmarkStart w:id="3" w:name="_wlbeehi6eqyh" w:colFirst="0" w:colLast="0"/>
+      <w:bookmarkEnd w:id="3"/>
+    </w:p>
+    <w:p/>
+    <w:p/>
+    <w:p>
+      <w:pPr>
+        <w:pStyle w:val="Ttulo3"/>
+        <w:keepNext w:val="0"/>
+        <w:keepLines w:val="0"/>
+        <w:spacing w:before="280"/>
+        <w:rPr>
+          <w:rFonts w:ascii="Times New Roman" w:eastAsia="Times New Roman" w:hAnsi="Times New Roman" w:cs="Times New Roman"/>
+          <w:b/>
+          <w:color w:val="000000"/>
+          <w:sz w:val="24"/>
+          <w:szCs w:val="24"/>
         </w:rPr>
       </w:pPr>
     </w:p>

</xml_diff>

<commit_message>
segunda actualización de cierre de proyecto
</commit_message>
<xml_diff>
--- a/Desarrollo/SVCE/Documentos/SVCE-ACP.docx
+++ b/Desarrollo/SVCE/Documentos/SVCE-ACP.docx
@@ -701,10 +701,20 @@
         <w:t xml:space="preserve"> </w:t>
       </w:r>
     </w:p>
-    <w:p/>
     <w:p>
       <w:pPr>
         <w:spacing w:before="240" w:after="240"/>
+        <w:rPr>
+          <w:b/>
+        </w:rPr>
+      </w:pPr>
+    </w:p>
+    <w:p>
+      <w:pPr>
+        <w:spacing w:before="240" w:after="240"/>
+        <w:rPr>
+          <w:b/>
+        </w:rPr>
       </w:pPr>
     </w:p>
     <w:p>
@@ -1096,6 +1106,257 @@
           <w:szCs w:val="24"/>
         </w:rPr>
       </w:pPr>
+    </w:p>
+    <w:p>
+      <w:pPr>
+        <w:pStyle w:val="Ttulo3"/>
+        <w:keepNext w:val="0"/>
+        <w:keepLines w:val="0"/>
+        <w:spacing w:before="280"/>
+        <w:rPr>
+          <w:rFonts w:ascii="Times New Roman" w:eastAsia="Times New Roman" w:hAnsi="Times New Roman" w:cs="Times New Roman"/>
+          <w:b/>
+          <w:color w:val="000000"/>
+          <w:sz w:val="24"/>
+          <w:szCs w:val="24"/>
+        </w:rPr>
+      </w:pPr>
+      <w:r>
+        <w:rPr>
+          <w:rFonts w:ascii="Times New Roman" w:eastAsia="Times New Roman" w:hAnsi="Times New Roman" w:cs="Times New Roman"/>
+          <w:b/>
+          <w:color w:val="000000"/>
+          <w:sz w:val="24"/>
+          <w:szCs w:val="24"/>
+        </w:rPr>
+        <w:lastRenderedPageBreak/>
+        <w:t>4.</w:t>
+      </w:r>
+      <w:r>
+        <w:rPr>
+          <w:rFonts w:ascii="Times New Roman" w:eastAsia="Times New Roman" w:hAnsi="Times New Roman" w:cs="Times New Roman"/>
+          <w:color w:val="000000"/>
+          <w:sz w:val="14"/>
+          <w:szCs w:val="14"/>
+        </w:rPr>
+        <w:t xml:space="preserve"> </w:t>
+      </w:r>
+      <w:r>
+        <w:rPr>
+          <w:rFonts w:ascii="Times New Roman" w:eastAsia="Times New Roman" w:hAnsi="Times New Roman" w:cs="Times New Roman"/>
+          <w:color w:val="000000"/>
+          <w:sz w:val="14"/>
+          <w:szCs w:val="14"/>
+        </w:rPr>
+        <w:tab/>
+      </w:r>
+      <w:r>
+        <w:rPr>
+          <w:rFonts w:ascii="Times New Roman" w:eastAsia="Times New Roman" w:hAnsi="Times New Roman" w:cs="Times New Roman"/>
+          <w:b/>
+          <w:color w:val="000000"/>
+          <w:sz w:val="24"/>
+          <w:szCs w:val="24"/>
+        </w:rPr>
+        <w:t xml:space="preserve">Desarrollo del hito 1 </w:t>
+      </w:r>
+    </w:p>
+    <w:p>
+      <w:pPr>
+        <w:spacing w:before="240" w:after="240"/>
+        <w:rPr>
+          <w:rFonts w:ascii="Times New Roman" w:eastAsia="Times New Roman" w:hAnsi="Times New Roman" w:cs="Times New Roman"/>
+          <w:sz w:val="24"/>
+          <w:szCs w:val="24"/>
+        </w:rPr>
+      </w:pPr>
+      <w:r>
+        <w:rPr>
+          <w:rFonts w:ascii="Times New Roman" w:eastAsia="Times New Roman" w:hAnsi="Times New Roman" w:cs="Times New Roman"/>
+          <w:sz w:val="24"/>
+          <w:szCs w:val="24"/>
+        </w:rPr>
+        <w:t xml:space="preserve"> </w:t>
+      </w:r>
+      <w:r>
+        <w:rPr>
+          <w:noProof/>
+        </w:rPr>
+        <w:drawing>
+          <wp:inline distT="0" distB="0" distL="0" distR="0" wp14:anchorId="30EFEA8D" wp14:editId="28342A0B">
+            <wp:extent cx="6186544" cy="3571875"/>
+            <wp:effectExtent l="0" t="0" r="5080" b="0"/>
+            <wp:docPr id="1979107449" name="Imagen 1" descr="Interfaz de usuario gráfica, Aplicación&#10;&#10;Descripción generada automáticamente con confianza media"/>
+            <wp:cNvGraphicFramePr>
+              <a:graphicFrameLocks xmlns:a="http://schemas.openxmlformats.org/drawingml/2006/main" noChangeAspect="1"/>
+            </wp:cNvGraphicFramePr>
+            <a:graphic xmlns:a="http://schemas.openxmlformats.org/drawingml/2006/main">
+              <a:graphicData uri="http://schemas.openxmlformats.org/drawingml/2006/picture">
+                <pic:pic xmlns:pic="http://schemas.openxmlformats.org/drawingml/2006/picture">
+                  <pic:nvPicPr>
+                    <pic:cNvPr id="1979107449" name="Imagen 1" descr="Interfaz de usuario gráfica, Aplicación&#10;&#10;Descripción generada automáticamente con confianza media"/>
+                    <pic:cNvPicPr/>
+                  </pic:nvPicPr>
+                  <pic:blipFill>
+                    <a:blip r:embed="rId5"/>
+                    <a:stretch>
+                      <a:fillRect/>
+                    </a:stretch>
+                  </pic:blipFill>
+                  <pic:spPr>
+                    <a:xfrm>
+                      <a:off x="0" y="0"/>
+                      <a:ext cx="6188808" cy="3573182"/>
+                    </a:xfrm>
+                    <a:prstGeom prst="rect">
+                      <a:avLst/>
+                    </a:prstGeom>
+                  </pic:spPr>
+                </pic:pic>
+              </a:graphicData>
+            </a:graphic>
+          </wp:inline>
+        </w:drawing>
+      </w:r>
+    </w:p>
+    <w:p>
+      <w:pPr>
+        <w:spacing w:before="240" w:after="240"/>
+        <w:rPr>
+          <w:rFonts w:ascii="Times New Roman" w:eastAsia="Times New Roman" w:hAnsi="Times New Roman" w:cs="Times New Roman"/>
+          <w:sz w:val="24"/>
+          <w:szCs w:val="24"/>
+        </w:rPr>
+      </w:pPr>
+    </w:p>
+    <w:p>
+      <w:pPr>
+        <w:spacing w:before="240" w:after="240"/>
+        <w:rPr>
+          <w:rFonts w:ascii="Times New Roman" w:eastAsia="Times New Roman" w:hAnsi="Times New Roman" w:cs="Times New Roman"/>
+          <w:sz w:val="24"/>
+          <w:szCs w:val="24"/>
+        </w:rPr>
+      </w:pPr>
+      <w:r>
+        <w:rPr>
+          <w:rFonts w:ascii="Times New Roman" w:eastAsia="Times New Roman" w:hAnsi="Times New Roman" w:cs="Times New Roman"/>
+          <w:sz w:val="24"/>
+          <w:szCs w:val="24"/>
+        </w:rPr>
+        <w:t xml:space="preserve"> </w:t>
+      </w:r>
+      <w:r>
+        <w:rPr>
+          <w:rFonts w:ascii="Times New Roman" w:eastAsia="Times New Roman" w:hAnsi="Times New Roman" w:cs="Times New Roman"/>
+          <w:sz w:val="24"/>
+          <w:szCs w:val="24"/>
+        </w:rPr>
+        <w:t>Se valida los resultados hallados para el desarrollo del software respectivo.</w:t>
+      </w:r>
+    </w:p>
+    <w:p/>
+    <w:p>
+      <w:pPr>
+        <w:spacing w:before="240" w:after="240"/>
+        <w:rPr>
+          <w:rFonts w:ascii="Times New Roman" w:eastAsia="Times New Roman" w:hAnsi="Times New Roman" w:cs="Times New Roman"/>
+          <w:sz w:val="24"/>
+          <w:szCs w:val="24"/>
+        </w:rPr>
+      </w:pPr>
+      <w:r>
+        <w:rPr>
+          <w:rFonts w:ascii="Times New Roman" w:eastAsia="Times New Roman" w:hAnsi="Times New Roman" w:cs="Times New Roman"/>
+          <w:sz w:val="24"/>
+          <w:szCs w:val="24"/>
+        </w:rPr>
+        <w:t xml:space="preserve"> </w:t>
+      </w:r>
+    </w:p>
+    <w:p>
+      <w:pPr>
+        <w:spacing w:before="240" w:after="240"/>
+        <w:rPr>
+          <w:rFonts w:ascii="Times New Roman" w:eastAsia="Times New Roman" w:hAnsi="Times New Roman" w:cs="Times New Roman"/>
+          <w:sz w:val="24"/>
+          <w:szCs w:val="24"/>
+        </w:rPr>
+      </w:pPr>
+    </w:p>
+    <w:p>
+      <w:pPr>
+        <w:spacing w:before="240" w:after="240"/>
+        <w:rPr>
+          <w:rFonts w:ascii="Times New Roman" w:eastAsia="Times New Roman" w:hAnsi="Times New Roman" w:cs="Times New Roman"/>
+          <w:sz w:val="24"/>
+          <w:szCs w:val="24"/>
+        </w:rPr>
+      </w:pPr>
+    </w:p>
+    <w:p>
+      <w:pPr>
+        <w:spacing w:before="240" w:after="240"/>
+        <w:rPr>
+          <w:rFonts w:ascii="Times New Roman" w:eastAsia="Times New Roman" w:hAnsi="Times New Roman" w:cs="Times New Roman"/>
+          <w:sz w:val="24"/>
+          <w:szCs w:val="24"/>
+        </w:rPr>
+      </w:pPr>
+    </w:p>
+    <w:p>
+      <w:pPr>
+        <w:spacing w:before="240" w:after="240"/>
+        <w:rPr>
+          <w:rFonts w:ascii="Times New Roman" w:eastAsia="Times New Roman" w:hAnsi="Times New Roman" w:cs="Times New Roman"/>
+          <w:sz w:val="24"/>
+          <w:szCs w:val="24"/>
+        </w:rPr>
+      </w:pPr>
+    </w:p>
+    <w:p>
+      <w:pPr>
+        <w:spacing w:before="240" w:after="240"/>
+        <w:rPr>
+          <w:rFonts w:ascii="Times New Roman" w:eastAsia="Times New Roman" w:hAnsi="Times New Roman" w:cs="Times New Roman"/>
+          <w:sz w:val="24"/>
+          <w:szCs w:val="24"/>
+        </w:rPr>
+      </w:pPr>
+    </w:p>
+    <w:p>
+      <w:pPr>
+        <w:spacing w:before="240" w:after="240"/>
+        <w:rPr>
+          <w:rFonts w:ascii="Times New Roman" w:eastAsia="Times New Roman" w:hAnsi="Times New Roman" w:cs="Times New Roman"/>
+          <w:sz w:val="24"/>
+          <w:szCs w:val="24"/>
+        </w:rPr>
+      </w:pPr>
+    </w:p>
+    <w:p>
+      <w:pPr>
+        <w:spacing w:before="240" w:after="240"/>
+        <w:rPr>
+          <w:rFonts w:ascii="Times New Roman" w:eastAsia="Times New Roman" w:hAnsi="Times New Roman" w:cs="Times New Roman"/>
+          <w:sz w:val="24"/>
+          <w:szCs w:val="24"/>
+        </w:rPr>
+      </w:pPr>
+    </w:p>
+    <w:p>
+      <w:pPr>
+        <w:spacing w:before="240" w:after="240"/>
+        <w:rPr>
+          <w:rFonts w:ascii="Times New Roman" w:eastAsia="Times New Roman" w:hAnsi="Times New Roman" w:cs="Times New Roman"/>
+          <w:sz w:val="24"/>
+          <w:szCs w:val="24"/>
+        </w:rPr>
+      </w:pPr>
+    </w:p>
+    <w:p>
+      <w:bookmarkStart w:id="4" w:name="_gga0nbmhx07t" w:colFirst="0" w:colLast="0"/>
+      <w:bookmarkEnd w:id="4"/>
     </w:p>
     <w:sectPr>
       <w:pgSz w:w="11909" w:h="16834"/>

</xml_diff>

<commit_message>
tercera actualización del acta de cierre
</commit_message>
<xml_diff>
--- a/Desarrollo/SVCE/Documentos/SVCE-ACP.docx
+++ b/Desarrollo/SVCE/Documentos/SVCE-ACP.docx
@@ -1273,91 +1273,661 @@
         </w:rPr>
         <w:t xml:space="preserve"> </w:t>
       </w:r>
-    </w:p>
-    <w:p>
-      <w:pPr>
-        <w:spacing w:before="240" w:after="240"/>
-        <w:rPr>
-          <w:rFonts w:ascii="Times New Roman" w:eastAsia="Times New Roman" w:hAnsi="Times New Roman" w:cs="Times New Roman"/>
-          <w:sz w:val="24"/>
-          <w:szCs w:val="24"/>
-        </w:rPr>
-      </w:pPr>
-    </w:p>
-    <w:p>
-      <w:pPr>
-        <w:spacing w:before="240" w:after="240"/>
-        <w:rPr>
-          <w:rFonts w:ascii="Times New Roman" w:eastAsia="Times New Roman" w:hAnsi="Times New Roman" w:cs="Times New Roman"/>
-          <w:sz w:val="24"/>
-          <w:szCs w:val="24"/>
-        </w:rPr>
-      </w:pPr>
-    </w:p>
-    <w:p>
-      <w:pPr>
-        <w:spacing w:before="240" w:after="240"/>
-        <w:rPr>
-          <w:rFonts w:ascii="Times New Roman" w:eastAsia="Times New Roman" w:hAnsi="Times New Roman" w:cs="Times New Roman"/>
-          <w:sz w:val="24"/>
-          <w:szCs w:val="24"/>
-        </w:rPr>
-      </w:pPr>
-    </w:p>
-    <w:p>
-      <w:pPr>
-        <w:spacing w:before="240" w:after="240"/>
-        <w:rPr>
-          <w:rFonts w:ascii="Times New Roman" w:eastAsia="Times New Roman" w:hAnsi="Times New Roman" w:cs="Times New Roman"/>
-          <w:sz w:val="24"/>
-          <w:szCs w:val="24"/>
-        </w:rPr>
-      </w:pPr>
-    </w:p>
-    <w:p>
-      <w:pPr>
-        <w:spacing w:before="240" w:after="240"/>
-        <w:rPr>
-          <w:rFonts w:ascii="Times New Roman" w:eastAsia="Times New Roman" w:hAnsi="Times New Roman" w:cs="Times New Roman"/>
-          <w:sz w:val="24"/>
-          <w:szCs w:val="24"/>
-        </w:rPr>
-      </w:pPr>
-    </w:p>
-    <w:p>
-      <w:pPr>
-        <w:spacing w:before="240" w:after="240"/>
-        <w:rPr>
-          <w:rFonts w:ascii="Times New Roman" w:eastAsia="Times New Roman" w:hAnsi="Times New Roman" w:cs="Times New Roman"/>
-          <w:sz w:val="24"/>
-          <w:szCs w:val="24"/>
-        </w:rPr>
-      </w:pPr>
-    </w:p>
-    <w:p>
-      <w:pPr>
-        <w:spacing w:before="240" w:after="240"/>
-        <w:rPr>
-          <w:rFonts w:ascii="Times New Roman" w:eastAsia="Times New Roman" w:hAnsi="Times New Roman" w:cs="Times New Roman"/>
-          <w:sz w:val="24"/>
-          <w:szCs w:val="24"/>
-        </w:rPr>
-      </w:pPr>
-    </w:p>
-    <w:p>
-      <w:pPr>
-        <w:spacing w:before="240" w:after="240"/>
-        <w:rPr>
-          <w:rFonts w:ascii="Times New Roman" w:eastAsia="Times New Roman" w:hAnsi="Times New Roman" w:cs="Times New Roman"/>
-          <w:sz w:val="24"/>
-          <w:szCs w:val="24"/>
-        </w:rPr>
-      </w:pPr>
-    </w:p>
-    <w:p>
+      <w:r>
+        <w:rPr>
+          <w:rFonts w:ascii="Times New Roman" w:eastAsia="Times New Roman" w:hAnsi="Times New Roman" w:cs="Times New Roman"/>
+          <w:sz w:val="24"/>
+          <w:szCs w:val="24"/>
+        </w:rPr>
+        <w:t xml:space="preserve">Resultados: </w:t>
+      </w:r>
+    </w:p>
+    <w:p>
+      <w:pPr>
+        <w:pStyle w:val="Prrafodelista"/>
+        <w:numPr>
+          <w:ilvl w:val="0"/>
+          <w:numId w:val="3"/>
+        </w:numPr>
+        <w:spacing w:before="240" w:after="240"/>
+        <w:rPr>
+          <w:rFonts w:ascii="Times New Roman" w:eastAsia="Times New Roman" w:hAnsi="Times New Roman" w:cs="Times New Roman"/>
+          <w:sz w:val="24"/>
+          <w:szCs w:val="24"/>
+        </w:rPr>
+      </w:pPr>
+      <w:r>
+        <w:rPr>
+          <w:rFonts w:ascii="Times New Roman" w:eastAsia="Times New Roman" w:hAnsi="Times New Roman" w:cs="Times New Roman"/>
+          <w:sz w:val="24"/>
+          <w:szCs w:val="24"/>
+        </w:rPr>
+        <w:t>Se elaboró correctamente la creación del cronograma</w:t>
+      </w:r>
+    </w:p>
+    <w:p>
+      <w:pPr>
+        <w:pStyle w:val="Prrafodelista"/>
+        <w:numPr>
+          <w:ilvl w:val="0"/>
+          <w:numId w:val="3"/>
+        </w:numPr>
+        <w:spacing w:before="240" w:after="240"/>
+        <w:rPr>
+          <w:rFonts w:ascii="Times New Roman" w:eastAsia="Times New Roman" w:hAnsi="Times New Roman" w:cs="Times New Roman"/>
+          <w:sz w:val="24"/>
+          <w:szCs w:val="24"/>
+        </w:rPr>
+      </w:pPr>
+      <w:r>
+        <w:rPr>
+          <w:rFonts w:ascii="Times New Roman" w:eastAsia="Times New Roman" w:hAnsi="Times New Roman" w:cs="Times New Roman"/>
+          <w:sz w:val="24"/>
+          <w:szCs w:val="24"/>
+        </w:rPr>
+        <w:t>Se planificó y analizó los requerimientos a realizar</w:t>
+      </w:r>
+    </w:p>
+    <w:p>
+      <w:pPr>
+        <w:pStyle w:val="Prrafodelista"/>
+        <w:numPr>
+          <w:ilvl w:val="0"/>
+          <w:numId w:val="3"/>
+        </w:numPr>
+        <w:spacing w:before="240" w:after="240"/>
+        <w:rPr>
+          <w:rFonts w:ascii="Times New Roman" w:eastAsia="Times New Roman" w:hAnsi="Times New Roman" w:cs="Times New Roman"/>
+          <w:sz w:val="24"/>
+          <w:szCs w:val="24"/>
+        </w:rPr>
+      </w:pPr>
+      <w:r>
+        <w:rPr>
+          <w:rFonts w:ascii="Times New Roman" w:eastAsia="Times New Roman" w:hAnsi="Times New Roman" w:cs="Times New Roman"/>
+          <w:sz w:val="24"/>
+          <w:szCs w:val="24"/>
+        </w:rPr>
+        <w:t>Se hizo la construcción de la arquitectura correspondiente</w:t>
+      </w:r>
+    </w:p>
+    <w:p>
+      <w:pPr>
+        <w:pStyle w:val="Prrafodelista"/>
+        <w:numPr>
+          <w:ilvl w:val="0"/>
+          <w:numId w:val="3"/>
+        </w:numPr>
+        <w:spacing w:before="240" w:after="240"/>
+        <w:rPr>
+          <w:rFonts w:ascii="Times New Roman" w:eastAsia="Times New Roman" w:hAnsi="Times New Roman" w:cs="Times New Roman"/>
+          <w:sz w:val="24"/>
+          <w:szCs w:val="24"/>
+        </w:rPr>
+      </w:pPr>
+      <w:r>
+        <w:rPr>
+          <w:rFonts w:ascii="Times New Roman" w:eastAsia="Times New Roman" w:hAnsi="Times New Roman" w:cs="Times New Roman"/>
+          <w:sz w:val="24"/>
+          <w:szCs w:val="24"/>
+        </w:rPr>
+        <w:t>Se realizó el primer diseño del software</w:t>
+      </w:r>
+    </w:p>
+    <w:p>
+      <w:pPr>
+        <w:pStyle w:val="Prrafodelista"/>
+        <w:numPr>
+          <w:ilvl w:val="0"/>
+          <w:numId w:val="3"/>
+        </w:numPr>
+        <w:spacing w:before="240" w:after="240"/>
+        <w:rPr>
+          <w:rFonts w:ascii="Times New Roman" w:eastAsia="Times New Roman" w:hAnsi="Times New Roman" w:cs="Times New Roman"/>
+          <w:sz w:val="24"/>
+          <w:szCs w:val="24"/>
+        </w:rPr>
+      </w:pPr>
+      <w:r>
+        <w:rPr>
+          <w:rFonts w:ascii="Times New Roman" w:eastAsia="Times New Roman" w:hAnsi="Times New Roman" w:cs="Times New Roman"/>
+          <w:sz w:val="24"/>
+          <w:szCs w:val="24"/>
+        </w:rPr>
+        <w:t>Se creo la base de datos</w:t>
+      </w:r>
+    </w:p>
+    <w:p>
+      <w:pPr>
+        <w:pStyle w:val="Prrafodelista"/>
+        <w:numPr>
+          <w:ilvl w:val="0"/>
+          <w:numId w:val="3"/>
+        </w:numPr>
+        <w:spacing w:before="240" w:after="240"/>
+        <w:rPr>
+          <w:rFonts w:ascii="Times New Roman" w:eastAsia="Times New Roman" w:hAnsi="Times New Roman" w:cs="Times New Roman"/>
+          <w:sz w:val="24"/>
+          <w:szCs w:val="24"/>
+        </w:rPr>
+      </w:pPr>
+      <w:r>
+        <w:rPr>
+          <w:rFonts w:ascii="Times New Roman" w:eastAsia="Times New Roman" w:hAnsi="Times New Roman" w:cs="Times New Roman"/>
+          <w:sz w:val="24"/>
+          <w:szCs w:val="24"/>
+        </w:rPr>
+        <w:t>Se analizó el hito correspondiente y se verificó la idoneidad</w:t>
+      </w:r>
+    </w:p>
+    <w:p>
+      <w:pPr>
+        <w:spacing w:before="240" w:after="240"/>
+        <w:rPr>
+          <w:rFonts w:ascii="Times New Roman" w:eastAsia="Times New Roman" w:hAnsi="Times New Roman" w:cs="Times New Roman"/>
+          <w:sz w:val="24"/>
+          <w:szCs w:val="24"/>
+        </w:rPr>
+      </w:pPr>
+    </w:p>
+    <w:p>
+      <w:pPr>
+        <w:spacing w:before="240" w:after="240"/>
+        <w:rPr>
+          <w:rFonts w:ascii="Times New Roman" w:eastAsia="Times New Roman" w:hAnsi="Times New Roman" w:cs="Times New Roman"/>
+          <w:sz w:val="24"/>
+          <w:szCs w:val="24"/>
+        </w:rPr>
+      </w:pPr>
+    </w:p>
+    <w:p>
+      <w:pPr>
+        <w:spacing w:before="240" w:after="240"/>
+        <w:rPr>
+          <w:rFonts w:ascii="Times New Roman" w:eastAsia="Times New Roman" w:hAnsi="Times New Roman" w:cs="Times New Roman"/>
+          <w:sz w:val="24"/>
+          <w:szCs w:val="24"/>
+        </w:rPr>
+      </w:pPr>
+    </w:p>
+    <w:p>
+      <w:pPr>
+        <w:spacing w:before="240" w:after="240"/>
+        <w:rPr>
+          <w:rFonts w:ascii="Times New Roman" w:eastAsia="Times New Roman" w:hAnsi="Times New Roman" w:cs="Times New Roman"/>
+          <w:sz w:val="24"/>
+          <w:szCs w:val="24"/>
+        </w:rPr>
+      </w:pPr>
+    </w:p>
+    <w:p>
+      <w:pPr>
+        <w:spacing w:before="240" w:after="240"/>
+        <w:rPr>
+          <w:rFonts w:ascii="Times New Roman" w:eastAsia="Times New Roman" w:hAnsi="Times New Roman" w:cs="Times New Roman"/>
+          <w:sz w:val="24"/>
+          <w:szCs w:val="24"/>
+        </w:rPr>
+      </w:pPr>
+    </w:p>
+    <w:p>
+      <w:pPr>
+        <w:spacing w:before="240" w:after="240"/>
+        <w:rPr>
+          <w:rFonts w:ascii="Times New Roman" w:eastAsia="Times New Roman" w:hAnsi="Times New Roman" w:cs="Times New Roman"/>
+          <w:sz w:val="24"/>
+          <w:szCs w:val="24"/>
+        </w:rPr>
+      </w:pPr>
+    </w:p>
+    <w:p>
+      <w:pPr>
+        <w:pStyle w:val="Ttulo3"/>
+        <w:keepNext w:val="0"/>
+        <w:keepLines w:val="0"/>
+        <w:spacing w:before="280"/>
+        <w:ind w:left="1080" w:hanging="360"/>
+        <w:rPr>
+          <w:rFonts w:ascii="Times New Roman" w:eastAsia="Times New Roman" w:hAnsi="Times New Roman" w:cs="Times New Roman"/>
+          <w:b/>
+          <w:color w:val="000000"/>
+          <w:sz w:val="24"/>
+          <w:szCs w:val="24"/>
+        </w:rPr>
+      </w:pPr>
       <w:bookmarkStart w:id="4" w:name="_gga0nbmhx07t" w:colFirst="0" w:colLast="0"/>
       <w:bookmarkEnd w:id="4"/>
-    </w:p>
+      <w:r>
+        <w:rPr>
+          <w:rFonts w:ascii="Times New Roman" w:eastAsia="Times New Roman" w:hAnsi="Times New Roman" w:cs="Times New Roman"/>
+          <w:b/>
+          <w:color w:val="000000"/>
+          <w:sz w:val="24"/>
+          <w:szCs w:val="24"/>
+        </w:rPr>
+        <w:t>5.</w:t>
+      </w:r>
+      <w:r>
+        <w:rPr>
+          <w:rFonts w:ascii="Times New Roman" w:eastAsia="Times New Roman" w:hAnsi="Times New Roman" w:cs="Times New Roman"/>
+          <w:color w:val="000000"/>
+          <w:sz w:val="14"/>
+          <w:szCs w:val="14"/>
+        </w:rPr>
+        <w:t xml:space="preserve">     </w:t>
+      </w:r>
+      <w:r>
+        <w:rPr>
+          <w:rFonts w:ascii="Times New Roman" w:eastAsia="Times New Roman" w:hAnsi="Times New Roman" w:cs="Times New Roman"/>
+          <w:b/>
+          <w:color w:val="000000"/>
+          <w:sz w:val="24"/>
+          <w:szCs w:val="24"/>
+        </w:rPr>
+        <w:t>Desarrollo del Hito 2</w:t>
+      </w:r>
+    </w:p>
+    <w:p/>
+    <w:p>
+      <w:r>
+        <w:rPr>
+          <w:noProof/>
+        </w:rPr>
+        <w:drawing>
+          <wp:inline distT="0" distB="0" distL="0" distR="0" wp14:anchorId="6AA71B5E" wp14:editId="6F761748">
+            <wp:extent cx="6215594" cy="2095500"/>
+            <wp:effectExtent l="0" t="0" r="0" b="0"/>
+            <wp:docPr id="259960825" name="Imagen 1" descr="Escala de tiempo&#10;&#10;Descripción generada automáticamente con confianza baja"/>
+            <wp:cNvGraphicFramePr>
+              <a:graphicFrameLocks xmlns:a="http://schemas.openxmlformats.org/drawingml/2006/main" noChangeAspect="1"/>
+            </wp:cNvGraphicFramePr>
+            <a:graphic xmlns:a="http://schemas.openxmlformats.org/drawingml/2006/main">
+              <a:graphicData uri="http://schemas.openxmlformats.org/drawingml/2006/picture">
+                <pic:pic xmlns:pic="http://schemas.openxmlformats.org/drawingml/2006/picture">
+                  <pic:nvPicPr>
+                    <pic:cNvPr id="259960825" name="Imagen 1" descr="Escala de tiempo&#10;&#10;Descripción generada automáticamente con confianza baja"/>
+                    <pic:cNvPicPr/>
+                  </pic:nvPicPr>
+                  <pic:blipFill>
+                    <a:blip r:embed="rId6"/>
+                    <a:stretch>
+                      <a:fillRect/>
+                    </a:stretch>
+                  </pic:blipFill>
+                  <pic:spPr>
+                    <a:xfrm>
+                      <a:off x="0" y="0"/>
+                      <a:ext cx="6216886" cy="2095936"/>
+                    </a:xfrm>
+                    <a:prstGeom prst="rect">
+                      <a:avLst/>
+                    </a:prstGeom>
+                  </pic:spPr>
+                </pic:pic>
+              </a:graphicData>
+            </a:graphic>
+          </wp:inline>
+        </w:drawing>
+      </w:r>
+    </w:p>
+    <w:p/>
+    <w:p>
+      <w:pPr>
+        <w:spacing w:before="240" w:after="240"/>
+        <w:rPr>
+          <w:rFonts w:ascii="Times New Roman" w:eastAsia="Times New Roman" w:hAnsi="Times New Roman" w:cs="Times New Roman"/>
+          <w:sz w:val="24"/>
+          <w:szCs w:val="24"/>
+        </w:rPr>
+      </w:pPr>
+      <w:r>
+        <w:rPr>
+          <w:rFonts w:ascii="Times New Roman" w:eastAsia="Times New Roman" w:hAnsi="Times New Roman" w:cs="Times New Roman"/>
+          <w:sz w:val="24"/>
+          <w:szCs w:val="24"/>
+        </w:rPr>
+        <w:t>Se valida los resultados hallados para el desarrollo del software respectivo.</w:t>
+      </w:r>
+    </w:p>
+    <w:p/>
+    <w:p>
+      <w:pPr>
+        <w:spacing w:before="240" w:after="240"/>
+        <w:rPr>
+          <w:rFonts w:ascii="Times New Roman" w:eastAsia="Times New Roman" w:hAnsi="Times New Roman" w:cs="Times New Roman"/>
+          <w:sz w:val="24"/>
+          <w:szCs w:val="24"/>
+        </w:rPr>
+      </w:pPr>
+      <w:r>
+        <w:rPr>
+          <w:rFonts w:ascii="Times New Roman" w:eastAsia="Times New Roman" w:hAnsi="Times New Roman" w:cs="Times New Roman"/>
+          <w:sz w:val="24"/>
+          <w:szCs w:val="24"/>
+        </w:rPr>
+        <w:t xml:space="preserve">Resultados: </w:t>
+      </w:r>
+    </w:p>
+    <w:p>
+      <w:pPr>
+        <w:pStyle w:val="Prrafodelista"/>
+        <w:numPr>
+          <w:ilvl w:val="0"/>
+          <w:numId w:val="3"/>
+        </w:numPr>
+        <w:spacing w:before="240" w:after="240"/>
+        <w:rPr>
+          <w:rFonts w:ascii="Times New Roman" w:eastAsia="Times New Roman" w:hAnsi="Times New Roman" w:cs="Times New Roman"/>
+          <w:sz w:val="24"/>
+          <w:szCs w:val="24"/>
+        </w:rPr>
+      </w:pPr>
+      <w:r>
+        <w:rPr>
+          <w:rFonts w:ascii="Times New Roman" w:eastAsia="Times New Roman" w:hAnsi="Times New Roman" w:cs="Times New Roman"/>
+          <w:sz w:val="24"/>
+          <w:szCs w:val="24"/>
+        </w:rPr>
+        <w:t xml:space="preserve">Se elaboró correctamente la </w:t>
+      </w:r>
+      <w:r>
+        <w:rPr>
+          <w:rFonts w:ascii="Times New Roman" w:eastAsia="Times New Roman" w:hAnsi="Times New Roman" w:cs="Times New Roman"/>
+          <w:sz w:val="24"/>
+          <w:szCs w:val="24"/>
+        </w:rPr>
+        <w:t>implementación de requisito 1</w:t>
+      </w:r>
+    </w:p>
+    <w:p>
+      <w:pPr>
+        <w:pStyle w:val="Prrafodelista"/>
+        <w:numPr>
+          <w:ilvl w:val="0"/>
+          <w:numId w:val="3"/>
+        </w:numPr>
+        <w:spacing w:before="240" w:after="240"/>
+        <w:rPr>
+          <w:rFonts w:ascii="Times New Roman" w:eastAsia="Times New Roman" w:hAnsi="Times New Roman" w:cs="Times New Roman"/>
+          <w:sz w:val="24"/>
+          <w:szCs w:val="24"/>
+        </w:rPr>
+      </w:pPr>
+      <w:r>
+        <w:rPr>
+          <w:rFonts w:ascii="Times New Roman" w:eastAsia="Times New Roman" w:hAnsi="Times New Roman" w:cs="Times New Roman"/>
+          <w:sz w:val="24"/>
+          <w:szCs w:val="24"/>
+        </w:rPr>
+        <w:t xml:space="preserve">Se elaboró correctamente la implementación de requisito </w:t>
+      </w:r>
+      <w:r>
+        <w:rPr>
+          <w:rFonts w:ascii="Times New Roman" w:eastAsia="Times New Roman" w:hAnsi="Times New Roman" w:cs="Times New Roman"/>
+          <w:sz w:val="24"/>
+          <w:szCs w:val="24"/>
+        </w:rPr>
+        <w:t>2</w:t>
+      </w:r>
+    </w:p>
+    <w:p>
+      <w:pPr>
+        <w:pStyle w:val="Prrafodelista"/>
+        <w:numPr>
+          <w:ilvl w:val="0"/>
+          <w:numId w:val="3"/>
+        </w:numPr>
+        <w:spacing w:before="240" w:after="240"/>
+        <w:rPr>
+          <w:rFonts w:ascii="Times New Roman" w:eastAsia="Times New Roman" w:hAnsi="Times New Roman" w:cs="Times New Roman"/>
+          <w:sz w:val="24"/>
+          <w:szCs w:val="24"/>
+        </w:rPr>
+      </w:pPr>
+      <w:r>
+        <w:rPr>
+          <w:rFonts w:ascii="Times New Roman" w:eastAsia="Times New Roman" w:hAnsi="Times New Roman" w:cs="Times New Roman"/>
+          <w:sz w:val="24"/>
+          <w:szCs w:val="24"/>
+        </w:rPr>
+        <w:t xml:space="preserve">Se elaboró correctamente la implementación de requisito </w:t>
+      </w:r>
+      <w:r>
+        <w:rPr>
+          <w:rFonts w:ascii="Times New Roman" w:eastAsia="Times New Roman" w:hAnsi="Times New Roman" w:cs="Times New Roman"/>
+          <w:sz w:val="24"/>
+          <w:szCs w:val="24"/>
+        </w:rPr>
+        <w:t>3</w:t>
+      </w:r>
+    </w:p>
+    <w:p>
+      <w:pPr>
+        <w:pStyle w:val="Prrafodelista"/>
+        <w:numPr>
+          <w:ilvl w:val="0"/>
+          <w:numId w:val="3"/>
+        </w:numPr>
+        <w:spacing w:before="240" w:after="240"/>
+        <w:rPr>
+          <w:rFonts w:ascii="Times New Roman" w:eastAsia="Times New Roman" w:hAnsi="Times New Roman" w:cs="Times New Roman"/>
+          <w:sz w:val="24"/>
+          <w:szCs w:val="24"/>
+        </w:rPr>
+      </w:pPr>
+      <w:r>
+        <w:rPr>
+          <w:rFonts w:ascii="Times New Roman" w:eastAsia="Times New Roman" w:hAnsi="Times New Roman" w:cs="Times New Roman"/>
+          <w:sz w:val="24"/>
+          <w:szCs w:val="24"/>
+        </w:rPr>
+        <w:t xml:space="preserve">Se realizó el </w:t>
+      </w:r>
+      <w:r>
+        <w:rPr>
+          <w:rFonts w:ascii="Times New Roman" w:eastAsia="Times New Roman" w:hAnsi="Times New Roman" w:cs="Times New Roman"/>
+          <w:sz w:val="24"/>
+          <w:szCs w:val="24"/>
+        </w:rPr>
+        <w:t xml:space="preserve">segundo </w:t>
+      </w:r>
+      <w:r>
+        <w:rPr>
+          <w:rFonts w:ascii="Times New Roman" w:eastAsia="Times New Roman" w:hAnsi="Times New Roman" w:cs="Times New Roman"/>
+          <w:sz w:val="24"/>
+          <w:szCs w:val="24"/>
+        </w:rPr>
+        <w:t>diseño del software</w:t>
+      </w:r>
+      <w:r>
+        <w:rPr>
+          <w:rFonts w:ascii="Times New Roman" w:eastAsia="Times New Roman" w:hAnsi="Times New Roman" w:cs="Times New Roman"/>
+          <w:sz w:val="24"/>
+          <w:szCs w:val="24"/>
+        </w:rPr>
+        <w:t xml:space="preserve"> con éxito</w:t>
+      </w:r>
+    </w:p>
+    <w:p>
+      <w:pPr>
+        <w:pStyle w:val="Prrafodelista"/>
+        <w:numPr>
+          <w:ilvl w:val="0"/>
+          <w:numId w:val="3"/>
+        </w:numPr>
+        <w:spacing w:before="240" w:after="240"/>
+        <w:rPr>
+          <w:rFonts w:ascii="Times New Roman" w:eastAsia="Times New Roman" w:hAnsi="Times New Roman" w:cs="Times New Roman"/>
+          <w:sz w:val="24"/>
+          <w:szCs w:val="24"/>
+        </w:rPr>
+      </w:pPr>
+      <w:r>
+        <w:rPr>
+          <w:rFonts w:ascii="Times New Roman" w:eastAsia="Times New Roman" w:hAnsi="Times New Roman" w:cs="Times New Roman"/>
+          <w:sz w:val="24"/>
+          <w:szCs w:val="24"/>
+        </w:rPr>
+        <w:t xml:space="preserve">Se elaboró correctamente la implementación de requisito </w:t>
+      </w:r>
+      <w:r>
+        <w:rPr>
+          <w:rFonts w:ascii="Times New Roman" w:eastAsia="Times New Roman" w:hAnsi="Times New Roman" w:cs="Times New Roman"/>
+          <w:sz w:val="24"/>
+          <w:szCs w:val="24"/>
+        </w:rPr>
+        <w:t>4</w:t>
+      </w:r>
+    </w:p>
+    <w:p>
+      <w:pPr>
+        <w:pStyle w:val="Prrafodelista"/>
+        <w:numPr>
+          <w:ilvl w:val="0"/>
+          <w:numId w:val="3"/>
+        </w:numPr>
+        <w:spacing w:before="240" w:after="240"/>
+        <w:rPr>
+          <w:rFonts w:ascii="Times New Roman" w:eastAsia="Times New Roman" w:hAnsi="Times New Roman" w:cs="Times New Roman"/>
+          <w:sz w:val="24"/>
+          <w:szCs w:val="24"/>
+        </w:rPr>
+      </w:pPr>
+      <w:r>
+        <w:rPr>
+          <w:rFonts w:ascii="Times New Roman" w:eastAsia="Times New Roman" w:hAnsi="Times New Roman" w:cs="Times New Roman"/>
+          <w:sz w:val="24"/>
+          <w:szCs w:val="24"/>
+        </w:rPr>
+        <w:t xml:space="preserve">Se elaboró correctamente la implementación de requisito </w:t>
+      </w:r>
+      <w:r>
+        <w:rPr>
+          <w:rFonts w:ascii="Times New Roman" w:eastAsia="Times New Roman" w:hAnsi="Times New Roman" w:cs="Times New Roman"/>
+          <w:sz w:val="24"/>
+          <w:szCs w:val="24"/>
+        </w:rPr>
+        <w:t>5</w:t>
+      </w:r>
+    </w:p>
+    <w:p>
+      <w:pPr>
+        <w:pStyle w:val="Prrafodelista"/>
+        <w:numPr>
+          <w:ilvl w:val="0"/>
+          <w:numId w:val="3"/>
+        </w:numPr>
+        <w:spacing w:before="240" w:after="240"/>
+        <w:rPr>
+          <w:rFonts w:ascii="Times New Roman" w:eastAsia="Times New Roman" w:hAnsi="Times New Roman" w:cs="Times New Roman"/>
+          <w:sz w:val="24"/>
+          <w:szCs w:val="24"/>
+        </w:rPr>
+      </w:pPr>
+      <w:r>
+        <w:rPr>
+          <w:rFonts w:ascii="Times New Roman" w:eastAsia="Times New Roman" w:hAnsi="Times New Roman" w:cs="Times New Roman"/>
+          <w:sz w:val="24"/>
+          <w:szCs w:val="24"/>
+        </w:rPr>
+        <w:t xml:space="preserve">Se elaboró correctamente la implementación de requisito </w:t>
+      </w:r>
+      <w:r>
+        <w:rPr>
+          <w:rFonts w:ascii="Times New Roman" w:eastAsia="Times New Roman" w:hAnsi="Times New Roman" w:cs="Times New Roman"/>
+          <w:sz w:val="24"/>
+          <w:szCs w:val="24"/>
+        </w:rPr>
+        <w:t>6</w:t>
+      </w:r>
+    </w:p>
+    <w:p>
+      <w:pPr>
+        <w:pStyle w:val="Prrafodelista"/>
+        <w:numPr>
+          <w:ilvl w:val="0"/>
+          <w:numId w:val="3"/>
+        </w:numPr>
+        <w:spacing w:before="240" w:after="240"/>
+        <w:rPr>
+          <w:rFonts w:ascii="Times New Roman" w:eastAsia="Times New Roman" w:hAnsi="Times New Roman" w:cs="Times New Roman"/>
+          <w:sz w:val="24"/>
+          <w:szCs w:val="24"/>
+        </w:rPr>
+      </w:pPr>
+      <w:r>
+        <w:rPr>
+          <w:rFonts w:ascii="Times New Roman" w:eastAsia="Times New Roman" w:hAnsi="Times New Roman" w:cs="Times New Roman"/>
+          <w:sz w:val="24"/>
+          <w:szCs w:val="24"/>
+        </w:rPr>
+        <w:t xml:space="preserve">Se realizó el </w:t>
+      </w:r>
+      <w:r>
+        <w:rPr>
+          <w:rFonts w:ascii="Times New Roman" w:eastAsia="Times New Roman" w:hAnsi="Times New Roman" w:cs="Times New Roman"/>
+          <w:sz w:val="24"/>
+          <w:szCs w:val="24"/>
+        </w:rPr>
+        <w:t>tercer</w:t>
+      </w:r>
+      <w:r>
+        <w:rPr>
+          <w:rFonts w:ascii="Times New Roman" w:eastAsia="Times New Roman" w:hAnsi="Times New Roman" w:cs="Times New Roman"/>
+          <w:sz w:val="24"/>
+          <w:szCs w:val="24"/>
+        </w:rPr>
+        <w:t xml:space="preserve"> </w:t>
+      </w:r>
+      <w:r>
+        <w:rPr>
+          <w:rFonts w:ascii="Times New Roman" w:eastAsia="Times New Roman" w:hAnsi="Times New Roman" w:cs="Times New Roman"/>
+          <w:sz w:val="24"/>
+          <w:szCs w:val="24"/>
+        </w:rPr>
+        <w:t>diseño del software</w:t>
+      </w:r>
+      <w:r>
+        <w:rPr>
+          <w:rFonts w:ascii="Times New Roman" w:eastAsia="Times New Roman" w:hAnsi="Times New Roman" w:cs="Times New Roman"/>
+          <w:sz w:val="24"/>
+          <w:szCs w:val="24"/>
+        </w:rPr>
+        <w:t xml:space="preserve"> con éxito</w:t>
+      </w:r>
+    </w:p>
+    <w:p>
+      <w:pPr>
+        <w:pStyle w:val="Prrafodelista"/>
+        <w:numPr>
+          <w:ilvl w:val="0"/>
+          <w:numId w:val="3"/>
+        </w:numPr>
+        <w:spacing w:before="240" w:after="240"/>
+        <w:rPr>
+          <w:rFonts w:ascii="Times New Roman" w:eastAsia="Times New Roman" w:hAnsi="Times New Roman" w:cs="Times New Roman"/>
+          <w:sz w:val="24"/>
+          <w:szCs w:val="24"/>
+        </w:rPr>
+      </w:pPr>
+      <w:r>
+        <w:rPr>
+          <w:rFonts w:ascii="Times New Roman" w:eastAsia="Times New Roman" w:hAnsi="Times New Roman" w:cs="Times New Roman"/>
+          <w:sz w:val="24"/>
+          <w:szCs w:val="24"/>
+        </w:rPr>
+        <w:t>Se analizó el hito correspondiente y se verificó la idoneidad</w:t>
+      </w:r>
+    </w:p>
+    <w:p/>
+    <w:p/>
+    <w:p/>
+    <w:p/>
+    <w:p/>
+    <w:p/>
+    <w:p/>
+    <w:p/>
+    <w:p/>
     <w:sectPr>
       <w:pgSz w:w="11909" w:h="16834"/>
       <w:pgMar w:top="1440" w:right="1440" w:bottom="1440" w:left="1440" w:header="720" w:footer="720" w:gutter="0"/>
@@ -1371,6 +1941,119 @@
 <file path=word/numbering.xml><?xml version="1.0" encoding="utf-8"?>
 <w:numbering xmlns:wpc="http://schemas.microsoft.com/office/word/2010/wordprocessingCanvas" xmlns:cx="http://schemas.microsoft.com/office/drawing/2014/chartex" xmlns:cx1="http://schemas.microsoft.com/office/drawing/2015/9/8/chartex" xmlns:cx2="http://schemas.microsoft.com/office/drawing/2015/10/21/chartex" xmlns:cx3="http://schemas.microsoft.com/office/drawing/2016/5/9/chartex" xmlns:cx4="http://schemas.microsoft.com/office/drawing/2016/5/10/chartex" xmlns:cx5="http://schemas.microsoft.com/office/drawing/2016/5/11/chartex" xmlns:cx6="http://schemas.microsoft.com/office/drawing/2016/5/12/chartex" xmlns:cx7="http://schemas.microsoft.com/office/drawing/2016/5/13/chartex" xmlns:cx8="http://schemas.microsoft.com/office/drawing/2016/5/14/chartex" xmlns:mc="http://schemas.openxmlformats.org/markup-compatibility/2006" xmlns:aink="http://schemas.microsoft.com/office/drawing/2016/ink" xmlns:am3d="http://schemas.microsoft.com/office/drawing/2017/model3d" xmlns:o="urn:schemas-microsoft-com:office:office" xmlns:oel="http://schemas.microsoft.com/office/2019/extlst" xmlns:r="http://schemas.openxmlformats.org/officeDocument/2006/relationships" xmlns:m="http://schemas.openxmlformats.org/officeDocument/2006/math" xmlns:v="urn:schemas-microsoft-com:vml" xmlns:wp14="http://schemas.microsoft.com/office/word/2010/wordprocessingDrawing" xmlns:wp="http://schemas.openxmlformats.org/drawingml/2006/wordprocessingDrawing" xmlns:w10="urn:schemas-microsoft-com:office:word" xmlns:w="http://schemas.openxmlformats.org/wordprocessingml/2006/main" xmlns:w14="http://schemas.microsoft.com/office/word/2010/wordml" xmlns:w15="http://schemas.microsoft.com/office/word/2012/wordml" xmlns:w16cex="http://schemas.microsoft.com/office/word/2018/wordml/cex" xmlns:w16cid="http://schemas.microsoft.com/office/word/2016/wordml/cid" xmlns:w16="http://schemas.microsoft.com/office/word/2018/wordml" xmlns:w16sdtdh="http://schemas.microsoft.com/office/word/2020/wordml/sdtdatahash" xmlns:w16se="http://schemas.microsoft.com/office/word/2015/wordml/symex" xmlns:wpg="http://schemas.microsoft.com/office/word/2010/wordprocessingGroup" xmlns:wpi="http://schemas.microsoft.com/office/word/2010/wordprocessingInk" xmlns:wne="http://schemas.microsoft.com/office/word/2006/wordml" xmlns:wps="http://schemas.microsoft.com/office/word/2010/wordprocessingShape" mc:Ignorable="w14 w15 w16se w16cid w16 w16cex w16sdtdh wp14">
   <w:abstractNum w:abstractNumId="0" w15:restartNumberingAfterBreak="0">
+    <w:nsid w:val="201872DA"/>
+    <w:multiLevelType w:val="hybridMultilevel"/>
+    <w:tmpl w:val="B950EB54"/>
+    <w:lvl w:ilvl="0" w:tplc="280A0001">
+      <w:start w:val="1"/>
+      <w:numFmt w:val="bullet"/>
+      <w:lvlText w:val=""/>
+      <w:lvlJc w:val="left"/>
+      <w:pPr>
+        <w:ind w:left="720" w:hanging="360"/>
+      </w:pPr>
+      <w:rPr>
+        <w:rFonts w:ascii="Symbol" w:hAnsi="Symbol" w:hint="default"/>
+      </w:rPr>
+    </w:lvl>
+    <w:lvl w:ilvl="1" w:tplc="280A0003" w:tentative="1">
+      <w:start w:val="1"/>
+      <w:numFmt w:val="bullet"/>
+      <w:lvlText w:val="o"/>
+      <w:lvlJc w:val="left"/>
+      <w:pPr>
+        <w:ind w:left="1440" w:hanging="360"/>
+      </w:pPr>
+      <w:rPr>
+        <w:rFonts w:ascii="Courier New" w:hAnsi="Courier New" w:cs="Courier New" w:hint="default"/>
+      </w:rPr>
+    </w:lvl>
+    <w:lvl w:ilvl="2" w:tplc="280A0005" w:tentative="1">
+      <w:start w:val="1"/>
+      <w:numFmt w:val="bullet"/>
+      <w:lvlText w:val=""/>
+      <w:lvlJc w:val="left"/>
+      <w:pPr>
+        <w:ind w:left="2160" w:hanging="360"/>
+      </w:pPr>
+      <w:rPr>
+        <w:rFonts w:ascii="Wingdings" w:hAnsi="Wingdings" w:hint="default"/>
+      </w:rPr>
+    </w:lvl>
+    <w:lvl w:ilvl="3" w:tplc="280A0001" w:tentative="1">
+      <w:start w:val="1"/>
+      <w:numFmt w:val="bullet"/>
+      <w:lvlText w:val=""/>
+      <w:lvlJc w:val="left"/>
+      <w:pPr>
+        <w:ind w:left="2880" w:hanging="360"/>
+      </w:pPr>
+      <w:rPr>
+        <w:rFonts w:ascii="Symbol" w:hAnsi="Symbol" w:hint="default"/>
+      </w:rPr>
+    </w:lvl>
+    <w:lvl w:ilvl="4" w:tplc="280A0003" w:tentative="1">
+      <w:start w:val="1"/>
+      <w:numFmt w:val="bullet"/>
+      <w:lvlText w:val="o"/>
+      <w:lvlJc w:val="left"/>
+      <w:pPr>
+        <w:ind w:left="3600" w:hanging="360"/>
+      </w:pPr>
+      <w:rPr>
+        <w:rFonts w:ascii="Courier New" w:hAnsi="Courier New" w:cs="Courier New" w:hint="default"/>
+      </w:rPr>
+    </w:lvl>
+    <w:lvl w:ilvl="5" w:tplc="280A0005" w:tentative="1">
+      <w:start w:val="1"/>
+      <w:numFmt w:val="bullet"/>
+      <w:lvlText w:val=""/>
+      <w:lvlJc w:val="left"/>
+      <w:pPr>
+        <w:ind w:left="4320" w:hanging="360"/>
+      </w:pPr>
+      <w:rPr>
+        <w:rFonts w:ascii="Wingdings" w:hAnsi="Wingdings" w:hint="default"/>
+      </w:rPr>
+    </w:lvl>
+    <w:lvl w:ilvl="6" w:tplc="280A0001" w:tentative="1">
+      <w:start w:val="1"/>
+      <w:numFmt w:val="bullet"/>
+      <w:lvlText w:val=""/>
+      <w:lvlJc w:val="left"/>
+      <w:pPr>
+        <w:ind w:left="5040" w:hanging="360"/>
+      </w:pPr>
+      <w:rPr>
+        <w:rFonts w:ascii="Symbol" w:hAnsi="Symbol" w:hint="default"/>
+      </w:rPr>
+    </w:lvl>
+    <w:lvl w:ilvl="7" w:tplc="280A0003" w:tentative="1">
+      <w:start w:val="1"/>
+      <w:numFmt w:val="bullet"/>
+      <w:lvlText w:val="o"/>
+      <w:lvlJc w:val="left"/>
+      <w:pPr>
+        <w:ind w:left="5760" w:hanging="360"/>
+      </w:pPr>
+      <w:rPr>
+        <w:rFonts w:ascii="Courier New" w:hAnsi="Courier New" w:cs="Courier New" w:hint="default"/>
+      </w:rPr>
+    </w:lvl>
+    <w:lvl w:ilvl="8" w:tplc="280A0005" w:tentative="1">
+      <w:start w:val="1"/>
+      <w:numFmt w:val="bullet"/>
+      <w:lvlText w:val=""/>
+      <w:lvlJc w:val="left"/>
+      <w:pPr>
+        <w:ind w:left="6480" w:hanging="360"/>
+      </w:pPr>
+      <w:rPr>
+        <w:rFonts w:ascii="Wingdings" w:hAnsi="Wingdings" w:hint="default"/>
+      </w:rPr>
+    </w:lvl>
+  </w:abstractNum>
+  <w:abstractNum w:abstractNumId="1" w15:restartNumberingAfterBreak="0">
     <w:nsid w:val="69F812C1"/>
     <w:multiLevelType w:val="multilevel"/>
     <w:tmpl w:val="4CD866F8"/>
@@ -1483,7 +2166,7 @@
       </w:rPr>
     </w:lvl>
   </w:abstractNum>
-  <w:abstractNum w:abstractNumId="1" w15:restartNumberingAfterBreak="0">
+  <w:abstractNum w:abstractNumId="2" w15:restartNumberingAfterBreak="0">
     <w:nsid w:val="7A992130"/>
     <w:multiLevelType w:val="multilevel"/>
     <w:tmpl w:val="CC4E5A5C"/>
@@ -1597,10 +2280,13 @@
     </w:lvl>
   </w:abstractNum>
   <w:num w:numId="1" w16cid:durableId="1991278514">
-    <w:abstractNumId w:val="0"/>
+    <w:abstractNumId w:val="1"/>
   </w:num>
   <w:num w:numId="2" w16cid:durableId="249851834">
-    <w:abstractNumId w:val="1"/>
+    <w:abstractNumId w:val="2"/>
+  </w:num>
+  <w:num w:numId="3" w16cid:durableId="1553924606">
+    <w:abstractNumId w:val="0"/>
   </w:num>
 </w:numbering>
 </file>
@@ -2281,6 +2967,17 @@
       <w:lang w:val="es-PE"/>
     </w:rPr>
   </w:style>
+  <w:style w:type="paragraph" w:styleId="Prrafodelista">
+    <w:name w:val="List Paragraph"/>
+    <w:basedOn w:val="Normal"/>
+    <w:uiPriority w:val="34"/>
+    <w:qFormat/>
+    <w:rsid w:val="00745E79"/>
+    <w:pPr>
+      <w:ind w:left="720"/>
+      <w:contextualSpacing/>
+    </w:pPr>
+  </w:style>
 </w:styles>
 </file>
 

</xml_diff>

<commit_message>
Ultima actualización del acta de cierre
</commit_message>
<xml_diff>
--- a/Desarrollo/SVCE/Documentos/SVCE-ACP.docx
+++ b/Desarrollo/SVCE/Documentos/SVCE-ACP.docx
@@ -1628,15 +1628,7 @@
           <w:sz w:val="24"/>
           <w:szCs w:val="24"/>
         </w:rPr>
-        <w:t xml:space="preserve">Se elaboró correctamente la </w:t>
-      </w:r>
-      <w:r>
-        <w:rPr>
-          <w:rFonts w:ascii="Times New Roman" w:eastAsia="Times New Roman" w:hAnsi="Times New Roman" w:cs="Times New Roman"/>
-          <w:sz w:val="24"/>
-          <w:szCs w:val="24"/>
-        </w:rPr>
-        <w:t>implementación de requisito 1</w:t>
+        <w:t>Se elaboró correctamente la implementación de requisito 1</w:t>
       </w:r>
     </w:p>
     <w:p>
@@ -1659,15 +1651,7 @@
           <w:sz w:val="24"/>
           <w:szCs w:val="24"/>
         </w:rPr>
-        <w:t xml:space="preserve">Se elaboró correctamente la implementación de requisito </w:t>
-      </w:r>
-      <w:r>
-        <w:rPr>
-          <w:rFonts w:ascii="Times New Roman" w:eastAsia="Times New Roman" w:hAnsi="Times New Roman" w:cs="Times New Roman"/>
-          <w:sz w:val="24"/>
-          <w:szCs w:val="24"/>
-        </w:rPr>
-        <w:t>2</w:t>
+        <w:t>Se elaboró correctamente la implementación de requisito 2</w:t>
       </w:r>
     </w:p>
     <w:p>
@@ -1690,15 +1674,7 @@
           <w:sz w:val="24"/>
           <w:szCs w:val="24"/>
         </w:rPr>
-        <w:t xml:space="preserve">Se elaboró correctamente la implementación de requisito </w:t>
-      </w:r>
-      <w:r>
-        <w:rPr>
-          <w:rFonts w:ascii="Times New Roman" w:eastAsia="Times New Roman" w:hAnsi="Times New Roman" w:cs="Times New Roman"/>
-          <w:sz w:val="24"/>
-          <w:szCs w:val="24"/>
-        </w:rPr>
-        <w:t>3</w:t>
+        <w:t>Se elaboró correctamente la implementación de requisito 3</w:t>
       </w:r>
     </w:p>
     <w:p>
@@ -1768,15 +1744,7 @@
           <w:sz w:val="24"/>
           <w:szCs w:val="24"/>
         </w:rPr>
-        <w:t xml:space="preserve">Se elaboró correctamente la implementación de requisito </w:t>
-      </w:r>
-      <w:r>
-        <w:rPr>
-          <w:rFonts w:ascii="Times New Roman" w:eastAsia="Times New Roman" w:hAnsi="Times New Roman" w:cs="Times New Roman"/>
-          <w:sz w:val="24"/>
-          <w:szCs w:val="24"/>
-        </w:rPr>
-        <w:t>4</w:t>
+        <w:t>Se elaboró correctamente la implementación de requisito 4</w:t>
       </w:r>
     </w:p>
     <w:p>
@@ -1799,15 +1767,7 @@
           <w:sz w:val="24"/>
           <w:szCs w:val="24"/>
         </w:rPr>
-        <w:t xml:space="preserve">Se elaboró correctamente la implementación de requisito </w:t>
-      </w:r>
-      <w:r>
-        <w:rPr>
-          <w:rFonts w:ascii="Times New Roman" w:eastAsia="Times New Roman" w:hAnsi="Times New Roman" w:cs="Times New Roman"/>
-          <w:sz w:val="24"/>
-          <w:szCs w:val="24"/>
-        </w:rPr>
-        <w:t>5</w:t>
+        <w:t>Se elaboró correctamente la implementación de requisito 5</w:t>
       </w:r>
     </w:p>
     <w:p>
@@ -1830,15 +1790,7 @@
           <w:sz w:val="24"/>
           <w:szCs w:val="24"/>
         </w:rPr>
-        <w:t xml:space="preserve">Se elaboró correctamente la implementación de requisito </w:t>
-      </w:r>
-      <w:r>
-        <w:rPr>
-          <w:rFonts w:ascii="Times New Roman" w:eastAsia="Times New Roman" w:hAnsi="Times New Roman" w:cs="Times New Roman"/>
-          <w:sz w:val="24"/>
-          <w:szCs w:val="24"/>
-        </w:rPr>
-        <w:t>6</w:t>
+        <w:t>Se elaboró correctamente la implementación de requisito 6</w:t>
       </w:r>
     </w:p>
     <w:p>
@@ -1869,15 +1821,7 @@
           <w:sz w:val="24"/>
           <w:szCs w:val="24"/>
         </w:rPr>
-        <w:t>tercer</w:t>
-      </w:r>
-      <w:r>
-        <w:rPr>
-          <w:rFonts w:ascii="Times New Roman" w:eastAsia="Times New Roman" w:hAnsi="Times New Roman" w:cs="Times New Roman"/>
-          <w:sz w:val="24"/>
-          <w:szCs w:val="24"/>
-        </w:rPr>
-        <w:t xml:space="preserve"> </w:t>
+        <w:t xml:space="preserve">tercer </w:t>
       </w:r>
       <w:r>
         <w:rPr>
@@ -1921,7 +1865,2270 @@
     </w:p>
     <w:p/>
     <w:p/>
+    <w:p>
+      <w:r>
+        <w:t>Riesgos presentados:</w:t>
+      </w:r>
+    </w:p>
     <w:p/>
+    <w:p>
+      <w:pPr>
+        <w:pStyle w:val="Prrafodelista"/>
+        <w:numPr>
+          <w:ilvl w:val="0"/>
+          <w:numId w:val="4"/>
+        </w:numPr>
+      </w:pPr>
+      <w:r>
+        <w:t>No cumplimiento con las fechas establecidas</w:t>
+      </w:r>
+    </w:p>
+    <w:p>
+      <w:pPr>
+        <w:pStyle w:val="Prrafodelista"/>
+        <w:numPr>
+          <w:ilvl w:val="0"/>
+          <w:numId w:val="4"/>
+        </w:numPr>
+      </w:pPr>
+      <w:r>
+        <w:t>Retiro de un integrante del proyecto</w:t>
+      </w:r>
+    </w:p>
+    <w:p/>
+    <w:p>
+      <w:r>
+        <w:t>Medida adoptada:</w:t>
+      </w:r>
+    </w:p>
+    <w:p>
+      <w:pPr>
+        <w:pStyle w:val="Prrafodelista"/>
+        <w:numPr>
+          <w:ilvl w:val="0"/>
+          <w:numId w:val="5"/>
+        </w:numPr>
+      </w:pPr>
+      <w:r>
+        <w:t>Recomposición del cronograma con respecto a las responsabilidades y fechas</w:t>
+      </w:r>
+    </w:p>
+    <w:p/>
+    <w:p/>
+    <w:p/>
+    <w:p/>
+    <w:p>
+      <w:pPr>
+        <w:pStyle w:val="Ttulo3"/>
+        <w:keepNext w:val="0"/>
+        <w:keepLines w:val="0"/>
+        <w:spacing w:before="280"/>
+        <w:rPr>
+          <w:rFonts w:ascii="Times New Roman" w:eastAsia="Times New Roman" w:hAnsi="Times New Roman" w:cs="Times New Roman"/>
+          <w:b/>
+          <w:color w:val="000000"/>
+          <w:sz w:val="24"/>
+          <w:szCs w:val="24"/>
+        </w:rPr>
+      </w:pPr>
+      <w:r>
+        <w:rPr>
+          <w:rFonts w:ascii="Times New Roman" w:eastAsia="Times New Roman" w:hAnsi="Times New Roman" w:cs="Times New Roman"/>
+          <w:b/>
+          <w:color w:val="000000"/>
+          <w:sz w:val="24"/>
+          <w:szCs w:val="24"/>
+        </w:rPr>
+        <w:lastRenderedPageBreak/>
+        <w:t>6.</w:t>
+      </w:r>
+      <w:r>
+        <w:rPr>
+          <w:rFonts w:ascii="Times New Roman" w:eastAsia="Times New Roman" w:hAnsi="Times New Roman" w:cs="Times New Roman"/>
+          <w:color w:val="000000"/>
+          <w:sz w:val="14"/>
+          <w:szCs w:val="14"/>
+        </w:rPr>
+        <w:t xml:space="preserve">     </w:t>
+      </w:r>
+      <w:r>
+        <w:rPr>
+          <w:rFonts w:ascii="Times New Roman" w:eastAsia="Times New Roman" w:hAnsi="Times New Roman" w:cs="Times New Roman"/>
+          <w:b/>
+          <w:color w:val="000000"/>
+          <w:sz w:val="24"/>
+          <w:szCs w:val="24"/>
+        </w:rPr>
+        <w:t>Desarrollo del Hito 3</w:t>
+      </w:r>
+    </w:p>
+    <w:p/>
+    <w:p/>
+    <w:p>
+      <w:r>
+        <w:rPr>
+          <w:noProof/>
+        </w:rPr>
+        <w:drawing>
+          <wp:inline distT="0" distB="0" distL="0" distR="0" wp14:anchorId="658B6651" wp14:editId="16D24EC8">
+            <wp:extent cx="5733415" cy="1841500"/>
+            <wp:effectExtent l="0" t="0" r="635" b="6350"/>
+            <wp:docPr id="1381614102" name="Imagen 1" descr="Tabla&#10;&#10;Descripción generada automáticamente con confianza media"/>
+            <wp:cNvGraphicFramePr>
+              <a:graphicFrameLocks xmlns:a="http://schemas.openxmlformats.org/drawingml/2006/main" noChangeAspect="1"/>
+            </wp:cNvGraphicFramePr>
+            <a:graphic xmlns:a="http://schemas.openxmlformats.org/drawingml/2006/main">
+              <a:graphicData uri="http://schemas.openxmlformats.org/drawingml/2006/picture">
+                <pic:pic xmlns:pic="http://schemas.openxmlformats.org/drawingml/2006/picture">
+                  <pic:nvPicPr>
+                    <pic:cNvPr id="1381614102" name="Imagen 1" descr="Tabla&#10;&#10;Descripción generada automáticamente con confianza media"/>
+                    <pic:cNvPicPr/>
+                  </pic:nvPicPr>
+                  <pic:blipFill>
+                    <a:blip r:embed="rId7"/>
+                    <a:stretch>
+                      <a:fillRect/>
+                    </a:stretch>
+                  </pic:blipFill>
+                  <pic:spPr>
+                    <a:xfrm>
+                      <a:off x="0" y="0"/>
+                      <a:ext cx="5733415" cy="1841500"/>
+                    </a:xfrm>
+                    <a:prstGeom prst="rect">
+                      <a:avLst/>
+                    </a:prstGeom>
+                  </pic:spPr>
+                </pic:pic>
+              </a:graphicData>
+            </a:graphic>
+          </wp:inline>
+        </w:drawing>
+      </w:r>
+    </w:p>
+    <w:p/>
+    <w:p/>
+    <w:p/>
+    <w:p>
+      <w:pPr>
+        <w:spacing w:before="240" w:after="240"/>
+        <w:rPr>
+          <w:rFonts w:ascii="Times New Roman" w:eastAsia="Times New Roman" w:hAnsi="Times New Roman" w:cs="Times New Roman"/>
+          <w:sz w:val="24"/>
+          <w:szCs w:val="24"/>
+        </w:rPr>
+      </w:pPr>
+      <w:r>
+        <w:rPr>
+          <w:rFonts w:ascii="Times New Roman" w:eastAsia="Times New Roman" w:hAnsi="Times New Roman" w:cs="Times New Roman"/>
+          <w:sz w:val="24"/>
+          <w:szCs w:val="24"/>
+        </w:rPr>
+        <w:t>Se valida los resultados hallados para el desarrollo del software respectivo.</w:t>
+      </w:r>
+    </w:p>
+    <w:p/>
+    <w:p>
+      <w:pPr>
+        <w:spacing w:before="240" w:after="240"/>
+        <w:rPr>
+          <w:rFonts w:ascii="Times New Roman" w:eastAsia="Times New Roman" w:hAnsi="Times New Roman" w:cs="Times New Roman"/>
+          <w:sz w:val="24"/>
+          <w:szCs w:val="24"/>
+        </w:rPr>
+      </w:pPr>
+      <w:r>
+        <w:rPr>
+          <w:rFonts w:ascii="Times New Roman" w:eastAsia="Times New Roman" w:hAnsi="Times New Roman" w:cs="Times New Roman"/>
+          <w:sz w:val="24"/>
+          <w:szCs w:val="24"/>
+        </w:rPr>
+        <w:t xml:space="preserve">Resultados: </w:t>
+      </w:r>
+    </w:p>
+    <w:p>
+      <w:pPr>
+        <w:pStyle w:val="Prrafodelista"/>
+        <w:numPr>
+          <w:ilvl w:val="0"/>
+          <w:numId w:val="3"/>
+        </w:numPr>
+        <w:spacing w:before="240" w:after="240"/>
+        <w:rPr>
+          <w:rFonts w:ascii="Times New Roman" w:eastAsia="Times New Roman" w:hAnsi="Times New Roman" w:cs="Times New Roman"/>
+          <w:sz w:val="24"/>
+          <w:szCs w:val="24"/>
+        </w:rPr>
+      </w:pPr>
+      <w:r>
+        <w:rPr>
+          <w:rFonts w:ascii="Times New Roman" w:eastAsia="Times New Roman" w:hAnsi="Times New Roman" w:cs="Times New Roman"/>
+          <w:sz w:val="24"/>
+          <w:szCs w:val="24"/>
+        </w:rPr>
+        <w:t xml:space="preserve">Se elaboró correctamente la implementación de requisito </w:t>
+      </w:r>
+      <w:r>
+        <w:rPr>
+          <w:rFonts w:ascii="Times New Roman" w:eastAsia="Times New Roman" w:hAnsi="Times New Roman" w:cs="Times New Roman"/>
+          <w:sz w:val="24"/>
+          <w:szCs w:val="24"/>
+        </w:rPr>
+        <w:t>7</w:t>
+      </w:r>
+    </w:p>
+    <w:p>
+      <w:pPr>
+        <w:pStyle w:val="Prrafodelista"/>
+        <w:numPr>
+          <w:ilvl w:val="0"/>
+          <w:numId w:val="3"/>
+        </w:numPr>
+        <w:spacing w:before="240" w:after="240"/>
+        <w:rPr>
+          <w:rFonts w:ascii="Times New Roman" w:eastAsia="Times New Roman" w:hAnsi="Times New Roman" w:cs="Times New Roman"/>
+          <w:sz w:val="24"/>
+          <w:szCs w:val="24"/>
+        </w:rPr>
+      </w:pPr>
+      <w:r>
+        <w:rPr>
+          <w:rFonts w:ascii="Times New Roman" w:eastAsia="Times New Roman" w:hAnsi="Times New Roman" w:cs="Times New Roman"/>
+          <w:sz w:val="24"/>
+          <w:szCs w:val="24"/>
+        </w:rPr>
+        <w:t xml:space="preserve">Se elaboró correctamente la implementación de requisito </w:t>
+      </w:r>
+      <w:r>
+        <w:rPr>
+          <w:rFonts w:ascii="Times New Roman" w:eastAsia="Times New Roman" w:hAnsi="Times New Roman" w:cs="Times New Roman"/>
+          <w:sz w:val="24"/>
+          <w:szCs w:val="24"/>
+        </w:rPr>
+        <w:t>8</w:t>
+      </w:r>
+    </w:p>
+    <w:p>
+      <w:pPr>
+        <w:pStyle w:val="Prrafodelista"/>
+        <w:numPr>
+          <w:ilvl w:val="0"/>
+          <w:numId w:val="3"/>
+        </w:numPr>
+        <w:spacing w:before="240" w:after="240"/>
+        <w:rPr>
+          <w:rFonts w:ascii="Times New Roman" w:eastAsia="Times New Roman" w:hAnsi="Times New Roman" w:cs="Times New Roman"/>
+          <w:sz w:val="24"/>
+          <w:szCs w:val="24"/>
+        </w:rPr>
+      </w:pPr>
+      <w:r>
+        <w:rPr>
+          <w:rFonts w:ascii="Times New Roman" w:eastAsia="Times New Roman" w:hAnsi="Times New Roman" w:cs="Times New Roman"/>
+          <w:sz w:val="24"/>
+          <w:szCs w:val="24"/>
+        </w:rPr>
+        <w:t xml:space="preserve">Se elaboró correctamente la implementación de requisito </w:t>
+      </w:r>
+      <w:r>
+        <w:rPr>
+          <w:rFonts w:ascii="Times New Roman" w:eastAsia="Times New Roman" w:hAnsi="Times New Roman" w:cs="Times New Roman"/>
+          <w:sz w:val="24"/>
+          <w:szCs w:val="24"/>
+        </w:rPr>
+        <w:t>9</w:t>
+      </w:r>
+    </w:p>
+    <w:p>
+      <w:pPr>
+        <w:pStyle w:val="Prrafodelista"/>
+        <w:numPr>
+          <w:ilvl w:val="0"/>
+          <w:numId w:val="3"/>
+        </w:numPr>
+        <w:spacing w:before="240" w:after="240"/>
+        <w:rPr>
+          <w:rFonts w:ascii="Times New Roman" w:eastAsia="Times New Roman" w:hAnsi="Times New Roman" w:cs="Times New Roman"/>
+          <w:sz w:val="24"/>
+          <w:szCs w:val="24"/>
+        </w:rPr>
+      </w:pPr>
+      <w:r>
+        <w:rPr>
+          <w:rFonts w:ascii="Times New Roman" w:eastAsia="Times New Roman" w:hAnsi="Times New Roman" w:cs="Times New Roman"/>
+          <w:sz w:val="24"/>
+          <w:szCs w:val="24"/>
+        </w:rPr>
+        <w:t xml:space="preserve">Se verificó los hitos anteriores </w:t>
+      </w:r>
+    </w:p>
+    <w:p>
+      <w:pPr>
+        <w:pStyle w:val="Prrafodelista"/>
+        <w:numPr>
+          <w:ilvl w:val="0"/>
+          <w:numId w:val="3"/>
+        </w:numPr>
+        <w:spacing w:before="240" w:after="240"/>
+        <w:rPr>
+          <w:rFonts w:ascii="Times New Roman" w:eastAsia="Times New Roman" w:hAnsi="Times New Roman" w:cs="Times New Roman"/>
+          <w:sz w:val="24"/>
+          <w:szCs w:val="24"/>
+        </w:rPr>
+      </w:pPr>
+      <w:r>
+        <w:rPr>
+          <w:rFonts w:ascii="Times New Roman" w:eastAsia="Times New Roman" w:hAnsi="Times New Roman" w:cs="Times New Roman"/>
+          <w:sz w:val="24"/>
+          <w:szCs w:val="24"/>
+        </w:rPr>
+        <w:t>Se implementó una nueva funcionalidad requerida</w:t>
+      </w:r>
+    </w:p>
+    <w:p>
+      <w:pPr>
+        <w:pStyle w:val="Prrafodelista"/>
+        <w:numPr>
+          <w:ilvl w:val="0"/>
+          <w:numId w:val="3"/>
+        </w:numPr>
+        <w:spacing w:before="240" w:after="240"/>
+        <w:rPr>
+          <w:rFonts w:ascii="Times New Roman" w:eastAsia="Times New Roman" w:hAnsi="Times New Roman" w:cs="Times New Roman"/>
+          <w:sz w:val="24"/>
+          <w:szCs w:val="24"/>
+        </w:rPr>
+      </w:pPr>
+      <w:r>
+        <w:rPr>
+          <w:rFonts w:ascii="Times New Roman" w:eastAsia="Times New Roman" w:hAnsi="Times New Roman" w:cs="Times New Roman"/>
+          <w:sz w:val="24"/>
+          <w:szCs w:val="24"/>
+        </w:rPr>
+        <w:t>Se concluyó mediante un acta de cierre</w:t>
+      </w:r>
+    </w:p>
+    <w:p>
+      <w:pPr>
+        <w:pStyle w:val="Prrafodelista"/>
+        <w:spacing w:before="240" w:after="240"/>
+        <w:rPr>
+          <w:rFonts w:ascii="Times New Roman" w:eastAsia="Times New Roman" w:hAnsi="Times New Roman" w:cs="Times New Roman"/>
+          <w:sz w:val="24"/>
+          <w:szCs w:val="24"/>
+        </w:rPr>
+      </w:pPr>
+    </w:p>
+    <w:p>
+      <w:pPr>
+        <w:pStyle w:val="Ttulo3"/>
+        <w:keepNext w:val="0"/>
+        <w:keepLines w:val="0"/>
+        <w:spacing w:before="280"/>
+        <w:rPr>
+          <w:rFonts w:ascii="Times New Roman" w:eastAsia="Times New Roman" w:hAnsi="Times New Roman" w:cs="Times New Roman"/>
+          <w:b/>
+          <w:color w:val="000000"/>
+          <w:sz w:val="24"/>
+          <w:szCs w:val="24"/>
+        </w:rPr>
+      </w:pPr>
+      <w:r>
+        <w:rPr>
+          <w:rFonts w:ascii="Times New Roman" w:eastAsia="Times New Roman" w:hAnsi="Times New Roman" w:cs="Times New Roman"/>
+          <w:b/>
+          <w:color w:val="000000"/>
+          <w:sz w:val="24"/>
+          <w:szCs w:val="24"/>
+        </w:rPr>
+        <w:t>7.</w:t>
+      </w:r>
+      <w:r>
+        <w:rPr>
+          <w:rFonts w:ascii="Times New Roman" w:eastAsia="Times New Roman" w:hAnsi="Times New Roman" w:cs="Times New Roman"/>
+          <w:color w:val="000000"/>
+          <w:sz w:val="14"/>
+          <w:szCs w:val="14"/>
+        </w:rPr>
+        <w:t xml:space="preserve">     </w:t>
+      </w:r>
+      <w:r>
+        <w:rPr>
+          <w:rFonts w:ascii="Times New Roman" w:eastAsia="Times New Roman" w:hAnsi="Times New Roman" w:cs="Times New Roman"/>
+          <w:b/>
+          <w:color w:val="000000"/>
+          <w:sz w:val="24"/>
+          <w:szCs w:val="24"/>
+        </w:rPr>
+        <w:t>Aprobación de</w:t>
+      </w:r>
+      <w:r>
+        <w:rPr>
+          <w:rFonts w:ascii="Times New Roman" w:eastAsia="Times New Roman" w:hAnsi="Times New Roman" w:cs="Times New Roman"/>
+          <w:b/>
+          <w:color w:val="000000"/>
+          <w:sz w:val="24"/>
+          <w:szCs w:val="24"/>
+        </w:rPr>
+        <w:t xml:space="preserve"> cierre del proyecto</w:t>
+      </w:r>
+    </w:p>
+    <w:p>
+      <w:pPr>
+        <w:ind w:left="720"/>
+      </w:pPr>
+      <w:r>
+        <w:t>Se ha logrado desarrollar con éxito todos los entregables establecidos para este hito en nuestro proyecto Sistema de ventas de componentes electrónicos (SVCE), demostrando nuestro total empeño en mejorar y cumplir los objetivos establecidos para resaltar nuestra determinación con el proyecto.</w:t>
+      </w:r>
+    </w:p>
+    <w:p>
+      <w:pPr>
+        <w:ind w:left="720"/>
+      </w:pPr>
+    </w:p>
+    <w:p>
+      <w:pPr>
+        <w:ind w:left="720"/>
+      </w:pPr>
+      <w:r>
+        <w:t xml:space="preserve">Desde la etapa de inicialización de requerimientos, validación, implementación y validación de </w:t>
+      </w:r>
+      <w:proofErr w:type="spellStart"/>
+      <w:r>
+        <w:t>histos</w:t>
+      </w:r>
+      <w:proofErr w:type="spellEnd"/>
+      <w:r>
+        <w:t>.</w:t>
+      </w:r>
+    </w:p>
+    <w:p>
+      <w:pPr>
+        <w:ind w:left="720"/>
+      </w:pPr>
+    </w:p>
+    <w:p>
+      <w:pPr>
+        <w:ind w:left="720"/>
+      </w:pPr>
+    </w:p>
+    <w:p>
+      <w:pPr>
+        <w:ind w:left="720"/>
+      </w:pPr>
+      <w:r>
+        <w:t xml:space="preserve">Por lo tanto, con todos los entregables cumplidos y la calidad de nuestro trabajo, se aprueba la finalización </w:t>
+      </w:r>
+      <w:r>
+        <w:t xml:space="preserve">del proyecto mediante </w:t>
+      </w:r>
+      <w:proofErr w:type="gramStart"/>
+      <w:r>
+        <w:t>el presente acta</w:t>
+      </w:r>
+      <w:proofErr w:type="gramEnd"/>
+      <w:r>
+        <w:t xml:space="preserve"> de cierre del </w:t>
+      </w:r>
+      <w:r>
+        <w:t xml:space="preserve">proyecto de Sistema de ventas de componentes electrónicos </w:t>
+      </w:r>
+      <w:proofErr w:type="spellStart"/>
+      <w:r>
+        <w:t>BigTech</w:t>
+      </w:r>
+      <w:proofErr w:type="spellEnd"/>
+      <w:r>
+        <w:t xml:space="preserve"> </w:t>
+      </w:r>
+      <w:proofErr w:type="spellStart"/>
+      <w:r>
+        <w:t>Consulting</w:t>
+      </w:r>
+      <w:proofErr w:type="spellEnd"/>
+      <w:r>
+        <w:t>.</w:t>
+      </w:r>
+    </w:p>
+    <w:p>
+      <w:pPr>
+        <w:ind w:left="720"/>
+      </w:pPr>
+    </w:p>
+    <w:p>
+      <w:pPr>
+        <w:pStyle w:val="Ttulo3"/>
+        <w:keepNext w:val="0"/>
+        <w:keepLines w:val="0"/>
+        <w:spacing w:before="280"/>
+        <w:ind w:left="1080" w:hanging="360"/>
+        <w:rPr>
+          <w:rFonts w:ascii="Times New Roman" w:eastAsia="Times New Roman" w:hAnsi="Times New Roman" w:cs="Times New Roman"/>
+          <w:b/>
+          <w:color w:val="000000"/>
+          <w:sz w:val="24"/>
+          <w:szCs w:val="24"/>
+        </w:rPr>
+      </w:pPr>
+      <w:bookmarkStart w:id="5" w:name="_hzinlc39v9ab" w:colFirst="0" w:colLast="0"/>
+      <w:bookmarkEnd w:id="5"/>
+      <w:r>
+        <w:rPr>
+          <w:rFonts w:ascii="Times New Roman" w:eastAsia="Times New Roman" w:hAnsi="Times New Roman" w:cs="Times New Roman"/>
+          <w:b/>
+          <w:color w:val="000000"/>
+          <w:sz w:val="24"/>
+          <w:szCs w:val="24"/>
+        </w:rPr>
+        <w:lastRenderedPageBreak/>
+        <w:t>8.</w:t>
+      </w:r>
+      <w:r>
+        <w:rPr>
+          <w:rFonts w:ascii="Times New Roman" w:eastAsia="Times New Roman" w:hAnsi="Times New Roman" w:cs="Times New Roman"/>
+          <w:color w:val="000000"/>
+          <w:sz w:val="14"/>
+          <w:szCs w:val="14"/>
+        </w:rPr>
+        <w:t xml:space="preserve">     </w:t>
+      </w:r>
+      <w:r>
+        <w:rPr>
+          <w:rFonts w:ascii="Times New Roman" w:eastAsia="Times New Roman" w:hAnsi="Times New Roman" w:cs="Times New Roman"/>
+          <w:b/>
+          <w:color w:val="000000"/>
+          <w:sz w:val="24"/>
+          <w:szCs w:val="24"/>
+        </w:rPr>
+        <w:t>Firmas</w:t>
+      </w:r>
+    </w:p>
+    <w:p>
+      <w:pPr>
+        <w:spacing w:before="240" w:after="240"/>
+        <w:rPr>
+          <w:rFonts w:ascii="Times New Roman" w:eastAsia="Times New Roman" w:hAnsi="Times New Roman" w:cs="Times New Roman"/>
+          <w:sz w:val="24"/>
+          <w:szCs w:val="24"/>
+        </w:rPr>
+      </w:pPr>
+      <w:r>
+        <w:rPr>
+          <w:rFonts w:ascii="Times New Roman" w:eastAsia="Times New Roman" w:hAnsi="Times New Roman" w:cs="Times New Roman"/>
+          <w:sz w:val="24"/>
+          <w:szCs w:val="24"/>
+        </w:rPr>
+        <w:t xml:space="preserve"> </w:t>
+      </w:r>
+    </w:p>
+    <w:p>
+      <w:pPr>
+        <w:spacing w:before="240" w:after="240"/>
+        <w:rPr>
+          <w:rFonts w:ascii="Times New Roman" w:eastAsia="Times New Roman" w:hAnsi="Times New Roman" w:cs="Times New Roman"/>
+          <w:sz w:val="24"/>
+          <w:szCs w:val="24"/>
+        </w:rPr>
+      </w:pPr>
+      <w:proofErr w:type="gramStart"/>
+      <w:r>
+        <w:rPr>
+          <w:rFonts w:ascii="Times New Roman" w:eastAsia="Times New Roman" w:hAnsi="Times New Roman" w:cs="Times New Roman"/>
+          <w:sz w:val="24"/>
+          <w:szCs w:val="24"/>
+        </w:rPr>
+        <w:t>8.1  Firma</w:t>
+      </w:r>
+      <w:proofErr w:type="gramEnd"/>
+      <w:r>
+        <w:rPr>
+          <w:rFonts w:ascii="Times New Roman" w:eastAsia="Times New Roman" w:hAnsi="Times New Roman" w:cs="Times New Roman"/>
+          <w:sz w:val="24"/>
+          <w:szCs w:val="24"/>
+        </w:rPr>
+        <w:t xml:space="preserve"> del líder del proyecto</w:t>
+      </w:r>
+    </w:p>
+    <w:p>
+      <w:pPr>
+        <w:spacing w:before="60" w:after="240"/>
+        <w:rPr>
+          <w:rFonts w:ascii="Times New Roman" w:eastAsia="Times New Roman" w:hAnsi="Times New Roman" w:cs="Times New Roman"/>
+          <w:i/>
+          <w:sz w:val="24"/>
+          <w:szCs w:val="24"/>
+        </w:rPr>
+      </w:pPr>
+      <w:r>
+        <w:rPr>
+          <w:rFonts w:ascii="Times New Roman" w:eastAsia="Times New Roman" w:hAnsi="Times New Roman" w:cs="Times New Roman"/>
+          <w:i/>
+          <w:sz w:val="24"/>
+          <w:szCs w:val="24"/>
+        </w:rPr>
+        <w:t xml:space="preserve"> </w:t>
+      </w:r>
+    </w:p>
+    <w:tbl>
+      <w:tblPr>
+        <w:tblStyle w:val="a3"/>
+        <w:tblW w:w="9025" w:type="dxa"/>
+        <w:tblInd w:w="0" w:type="dxa"/>
+        <w:tblBorders>
+          <w:top w:val="nil"/>
+          <w:left w:val="nil"/>
+          <w:bottom w:val="nil"/>
+          <w:right w:val="nil"/>
+          <w:insideH w:val="nil"/>
+          <w:insideV w:val="nil"/>
+        </w:tblBorders>
+        <w:tblLayout w:type="fixed"/>
+        <w:tblLook w:val="0600" w:firstRow="0" w:lastRow="0" w:firstColumn="0" w:lastColumn="0" w:noHBand="1" w:noVBand="1"/>
+      </w:tblPr>
+      <w:tblGrid>
+        <w:gridCol w:w="4471"/>
+        <w:gridCol w:w="2080"/>
+        <w:gridCol w:w="2474"/>
+      </w:tblGrid>
+      <w:tr>
+        <w:trPr>
+          <w:trHeight w:val="545"/>
+        </w:trPr>
+        <w:tc>
+          <w:tcPr>
+            <w:tcW w:w="4470" w:type="dxa"/>
+            <w:tcBorders>
+              <w:top w:val="single" w:sz="8" w:space="0" w:color="000000"/>
+              <w:left w:val="single" w:sz="8" w:space="0" w:color="000000"/>
+              <w:bottom w:val="single" w:sz="8" w:space="0" w:color="000000"/>
+              <w:right w:val="single" w:sz="8" w:space="0" w:color="000000"/>
+            </w:tcBorders>
+            <w:shd w:val="clear" w:color="auto" w:fill="CCCCCC"/>
+            <w:tcMar>
+              <w:top w:w="100" w:type="dxa"/>
+              <w:left w:w="100" w:type="dxa"/>
+              <w:bottom w:w="100" w:type="dxa"/>
+              <w:right w:w="100" w:type="dxa"/>
+            </w:tcMar>
+          </w:tcPr>
+          <w:p>
+            <w:pPr>
+              <w:spacing w:before="60" w:after="240"/>
+              <w:jc w:val="center"/>
+              <w:rPr>
+                <w:rFonts w:ascii="Times New Roman" w:eastAsia="Times New Roman" w:hAnsi="Times New Roman" w:cs="Times New Roman"/>
+                <w:b/>
+                <w:sz w:val="24"/>
+                <w:szCs w:val="24"/>
+              </w:rPr>
+            </w:pPr>
+            <w:r>
+              <w:rPr>
+                <w:rFonts w:ascii="Times New Roman" w:eastAsia="Times New Roman" w:hAnsi="Times New Roman" w:cs="Times New Roman"/>
+                <w:b/>
+                <w:sz w:val="24"/>
+                <w:szCs w:val="24"/>
+              </w:rPr>
+              <w:t>Líder de Proyecto</w:t>
+            </w:r>
+          </w:p>
+        </w:tc>
+        <w:tc>
+          <w:tcPr>
+            <w:tcW w:w="2080" w:type="dxa"/>
+            <w:tcBorders>
+              <w:top w:val="single" w:sz="8" w:space="0" w:color="000000"/>
+              <w:left w:val="nil"/>
+              <w:bottom w:val="single" w:sz="8" w:space="0" w:color="000000"/>
+              <w:right w:val="single" w:sz="8" w:space="0" w:color="000000"/>
+            </w:tcBorders>
+            <w:shd w:val="clear" w:color="auto" w:fill="CCCCCC"/>
+            <w:tcMar>
+              <w:top w:w="100" w:type="dxa"/>
+              <w:left w:w="100" w:type="dxa"/>
+              <w:bottom w:w="100" w:type="dxa"/>
+              <w:right w:w="100" w:type="dxa"/>
+            </w:tcMar>
+          </w:tcPr>
+          <w:p>
+            <w:pPr>
+              <w:spacing w:before="60" w:after="240"/>
+              <w:jc w:val="center"/>
+              <w:rPr>
+                <w:rFonts w:ascii="Times New Roman" w:eastAsia="Times New Roman" w:hAnsi="Times New Roman" w:cs="Times New Roman"/>
+                <w:b/>
+                <w:sz w:val="24"/>
+                <w:szCs w:val="24"/>
+              </w:rPr>
+            </w:pPr>
+            <w:r>
+              <w:rPr>
+                <w:rFonts w:ascii="Times New Roman" w:eastAsia="Times New Roman" w:hAnsi="Times New Roman" w:cs="Times New Roman"/>
+                <w:b/>
+                <w:sz w:val="24"/>
+                <w:szCs w:val="24"/>
+              </w:rPr>
+              <w:t>Firma</w:t>
+            </w:r>
+          </w:p>
+        </w:tc>
+        <w:tc>
+          <w:tcPr>
+            <w:tcW w:w="2474" w:type="dxa"/>
+            <w:tcBorders>
+              <w:top w:val="single" w:sz="8" w:space="0" w:color="000000"/>
+              <w:left w:val="nil"/>
+              <w:bottom w:val="single" w:sz="8" w:space="0" w:color="000000"/>
+              <w:right w:val="single" w:sz="8" w:space="0" w:color="000000"/>
+            </w:tcBorders>
+            <w:shd w:val="clear" w:color="auto" w:fill="CCCCCC"/>
+            <w:tcMar>
+              <w:top w:w="100" w:type="dxa"/>
+              <w:left w:w="100" w:type="dxa"/>
+              <w:bottom w:w="100" w:type="dxa"/>
+              <w:right w:w="100" w:type="dxa"/>
+            </w:tcMar>
+          </w:tcPr>
+          <w:p>
+            <w:pPr>
+              <w:spacing w:before="60" w:after="240"/>
+              <w:jc w:val="center"/>
+              <w:rPr>
+                <w:rFonts w:ascii="Times New Roman" w:eastAsia="Times New Roman" w:hAnsi="Times New Roman" w:cs="Times New Roman"/>
+                <w:b/>
+                <w:sz w:val="24"/>
+                <w:szCs w:val="24"/>
+              </w:rPr>
+            </w:pPr>
+            <w:r>
+              <w:rPr>
+                <w:rFonts w:ascii="Times New Roman" w:eastAsia="Times New Roman" w:hAnsi="Times New Roman" w:cs="Times New Roman"/>
+                <w:b/>
+                <w:sz w:val="24"/>
+                <w:szCs w:val="24"/>
+              </w:rPr>
+              <w:t>Fecha</w:t>
+            </w:r>
+          </w:p>
+        </w:tc>
+      </w:tr>
+      <w:tr>
+        <w:trPr>
+          <w:trHeight w:val="1085"/>
+        </w:trPr>
+        <w:tc>
+          <w:tcPr>
+            <w:tcW w:w="4470" w:type="dxa"/>
+            <w:tcBorders>
+              <w:top w:val="nil"/>
+              <w:left w:val="single" w:sz="8" w:space="0" w:color="000000"/>
+              <w:bottom w:val="single" w:sz="8" w:space="0" w:color="000000"/>
+              <w:right w:val="single" w:sz="8" w:space="0" w:color="000000"/>
+            </w:tcBorders>
+            <w:shd w:val="clear" w:color="auto" w:fill="auto"/>
+            <w:tcMar>
+              <w:top w:w="100" w:type="dxa"/>
+              <w:left w:w="100" w:type="dxa"/>
+              <w:bottom w:w="100" w:type="dxa"/>
+              <w:right w:w="100" w:type="dxa"/>
+            </w:tcMar>
+          </w:tcPr>
+          <w:p>
+            <w:pPr>
+              <w:spacing w:before="60" w:after="240"/>
+              <w:rPr>
+                <w:rFonts w:ascii="Times New Roman" w:eastAsia="Times New Roman" w:hAnsi="Times New Roman" w:cs="Times New Roman"/>
+                <w:sz w:val="24"/>
+                <w:szCs w:val="24"/>
+              </w:rPr>
+            </w:pPr>
+            <w:r>
+              <w:rPr>
+                <w:rFonts w:ascii="Times New Roman" w:eastAsia="Times New Roman" w:hAnsi="Times New Roman" w:cs="Times New Roman"/>
+                <w:sz w:val="24"/>
+                <w:szCs w:val="24"/>
+              </w:rPr>
+              <w:t>Callupe Arias, Jefferson Jesus</w:t>
+            </w:r>
+          </w:p>
+        </w:tc>
+        <w:tc>
+          <w:tcPr>
+            <w:tcW w:w="2080" w:type="dxa"/>
+            <w:tcBorders>
+              <w:top w:val="nil"/>
+              <w:left w:val="nil"/>
+              <w:bottom w:val="single" w:sz="8" w:space="0" w:color="000000"/>
+              <w:right w:val="single" w:sz="8" w:space="0" w:color="000000"/>
+            </w:tcBorders>
+            <w:shd w:val="clear" w:color="auto" w:fill="auto"/>
+            <w:tcMar>
+              <w:top w:w="100" w:type="dxa"/>
+              <w:left w:w="100" w:type="dxa"/>
+              <w:bottom w:w="100" w:type="dxa"/>
+              <w:right w:w="100" w:type="dxa"/>
+            </w:tcMar>
+          </w:tcPr>
+          <w:p>
+            <w:r>
+              <w:rPr>
+                <w:noProof/>
+              </w:rPr>
+              <w:drawing>
+                <wp:inline distT="114300" distB="114300" distL="114300" distR="114300" wp14:anchorId="2BFCC477" wp14:editId="1B09CDA5">
+                  <wp:extent cx="1190625" cy="800100"/>
+                  <wp:effectExtent l="0" t="0" r="0" b="0"/>
+                  <wp:docPr id="5" name="image3.png" descr="Texto, Pizarra&#10;&#10;Descripción generada automáticamente"/>
+                  <wp:cNvGraphicFramePr/>
+                  <a:graphic xmlns:a="http://schemas.openxmlformats.org/drawingml/2006/main">
+                    <a:graphicData uri="http://schemas.openxmlformats.org/drawingml/2006/picture">
+                      <pic:pic xmlns:pic="http://schemas.openxmlformats.org/drawingml/2006/picture">
+                        <pic:nvPicPr>
+                          <pic:cNvPr id="5" name="image3.png" descr="Texto, Pizarra&#10;&#10;Descripción generada automáticamente"/>
+                          <pic:cNvPicPr preferRelativeResize="0"/>
+                        </pic:nvPicPr>
+                        <pic:blipFill>
+                          <a:blip r:embed="rId8"/>
+                          <a:srcRect/>
+                          <a:stretch>
+                            <a:fillRect/>
+                          </a:stretch>
+                        </pic:blipFill>
+                        <pic:spPr>
+                          <a:xfrm>
+                            <a:off x="0" y="0"/>
+                            <a:ext cx="1190625" cy="800100"/>
+                          </a:xfrm>
+                          <a:prstGeom prst="rect">
+                            <a:avLst/>
+                          </a:prstGeom>
+                          <a:ln/>
+                        </pic:spPr>
+                      </pic:pic>
+                    </a:graphicData>
+                  </a:graphic>
+                </wp:inline>
+              </w:drawing>
+            </w:r>
+          </w:p>
+        </w:tc>
+        <w:tc>
+          <w:tcPr>
+            <w:tcW w:w="2474" w:type="dxa"/>
+            <w:tcBorders>
+              <w:top w:val="nil"/>
+              <w:left w:val="nil"/>
+              <w:bottom w:val="single" w:sz="8" w:space="0" w:color="000000"/>
+              <w:right w:val="single" w:sz="8" w:space="0" w:color="000000"/>
+            </w:tcBorders>
+            <w:shd w:val="clear" w:color="auto" w:fill="auto"/>
+            <w:tcMar>
+              <w:top w:w="100" w:type="dxa"/>
+              <w:left w:w="100" w:type="dxa"/>
+              <w:bottom w:w="100" w:type="dxa"/>
+              <w:right w:w="100" w:type="dxa"/>
+            </w:tcMar>
+          </w:tcPr>
+          <w:p>
+            <w:pPr>
+              <w:spacing w:before="60" w:after="240"/>
+              <w:rPr>
+                <w:rFonts w:ascii="Times New Roman" w:eastAsia="Times New Roman" w:hAnsi="Times New Roman" w:cs="Times New Roman"/>
+                <w:sz w:val="24"/>
+                <w:szCs w:val="24"/>
+              </w:rPr>
+            </w:pPr>
+            <w:r>
+              <w:rPr>
+                <w:rFonts w:ascii="Times New Roman" w:eastAsia="Times New Roman" w:hAnsi="Times New Roman" w:cs="Times New Roman"/>
+                <w:sz w:val="24"/>
+                <w:szCs w:val="24"/>
+              </w:rPr>
+              <w:t>07/06/2023</w:t>
+            </w:r>
+          </w:p>
+        </w:tc>
+      </w:tr>
+    </w:tbl>
+    <w:p>
+      <w:pPr>
+        <w:spacing w:before="60" w:after="240"/>
+        <w:rPr>
+          <w:rFonts w:ascii="Times New Roman" w:eastAsia="Times New Roman" w:hAnsi="Times New Roman" w:cs="Times New Roman"/>
+          <w:sz w:val="24"/>
+          <w:szCs w:val="24"/>
+        </w:rPr>
+      </w:pPr>
+      <w:r>
+        <w:rPr>
+          <w:rFonts w:ascii="Times New Roman" w:eastAsia="Times New Roman" w:hAnsi="Times New Roman" w:cs="Times New Roman"/>
+          <w:sz w:val="24"/>
+          <w:szCs w:val="24"/>
+        </w:rPr>
+        <w:t xml:space="preserve"> </w:t>
+      </w:r>
+    </w:p>
+    <w:p>
+      <w:pPr>
+        <w:spacing w:before="240" w:after="240"/>
+        <w:rPr>
+          <w:rFonts w:ascii="Times New Roman" w:eastAsia="Times New Roman" w:hAnsi="Times New Roman" w:cs="Times New Roman"/>
+          <w:sz w:val="24"/>
+          <w:szCs w:val="24"/>
+        </w:rPr>
+      </w:pPr>
+      <w:r>
+        <w:rPr>
+          <w:rFonts w:ascii="Times New Roman" w:eastAsia="Times New Roman" w:hAnsi="Times New Roman" w:cs="Times New Roman"/>
+          <w:sz w:val="24"/>
+          <w:szCs w:val="24"/>
+        </w:rPr>
+        <w:t>10.2 Firma de los asistentes presentes en la reunión de finalización</w:t>
+      </w:r>
+    </w:p>
+    <w:p>
+      <w:pPr>
+        <w:spacing w:before="60" w:after="240"/>
+        <w:rPr>
+          <w:rFonts w:ascii="Times New Roman" w:eastAsia="Times New Roman" w:hAnsi="Times New Roman" w:cs="Times New Roman"/>
+          <w:i/>
+          <w:sz w:val="24"/>
+          <w:szCs w:val="24"/>
+        </w:rPr>
+      </w:pPr>
+      <w:r>
+        <w:rPr>
+          <w:rFonts w:ascii="Times New Roman" w:eastAsia="Times New Roman" w:hAnsi="Times New Roman" w:cs="Times New Roman"/>
+          <w:i/>
+          <w:sz w:val="24"/>
+          <w:szCs w:val="24"/>
+        </w:rPr>
+        <w:t xml:space="preserve"> </w:t>
+      </w:r>
+    </w:p>
+    <w:tbl>
+      <w:tblPr>
+        <w:tblStyle w:val="a4"/>
+        <w:tblW w:w="9025" w:type="dxa"/>
+        <w:tblInd w:w="0" w:type="dxa"/>
+        <w:tblBorders>
+          <w:top w:val="nil"/>
+          <w:left w:val="nil"/>
+          <w:bottom w:val="nil"/>
+          <w:right w:val="nil"/>
+          <w:insideH w:val="nil"/>
+          <w:insideV w:val="nil"/>
+        </w:tblBorders>
+        <w:tblLayout w:type="fixed"/>
+        <w:tblLook w:val="0600" w:firstRow="0" w:lastRow="0" w:firstColumn="0" w:lastColumn="0" w:noHBand="1" w:noVBand="1"/>
+      </w:tblPr>
+      <w:tblGrid>
+        <w:gridCol w:w="4464"/>
+        <w:gridCol w:w="2140"/>
+        <w:gridCol w:w="2421"/>
+      </w:tblGrid>
+      <w:tr>
+        <w:trPr>
+          <w:trHeight w:val="545"/>
+        </w:trPr>
+        <w:tc>
+          <w:tcPr>
+            <w:tcW w:w="4463" w:type="dxa"/>
+            <w:tcBorders>
+              <w:top w:val="single" w:sz="8" w:space="0" w:color="000000"/>
+              <w:left w:val="single" w:sz="8" w:space="0" w:color="000000"/>
+              <w:bottom w:val="single" w:sz="8" w:space="0" w:color="000000"/>
+              <w:right w:val="single" w:sz="8" w:space="0" w:color="000000"/>
+            </w:tcBorders>
+            <w:shd w:val="clear" w:color="auto" w:fill="CCCCCC"/>
+            <w:tcMar>
+              <w:top w:w="100" w:type="dxa"/>
+              <w:left w:w="100" w:type="dxa"/>
+              <w:bottom w:w="100" w:type="dxa"/>
+              <w:right w:w="100" w:type="dxa"/>
+            </w:tcMar>
+          </w:tcPr>
+          <w:p>
+            <w:pPr>
+              <w:spacing w:before="60" w:after="240"/>
+              <w:jc w:val="center"/>
+              <w:rPr>
+                <w:rFonts w:ascii="Times New Roman" w:eastAsia="Times New Roman" w:hAnsi="Times New Roman" w:cs="Times New Roman"/>
+                <w:b/>
+                <w:sz w:val="24"/>
+                <w:szCs w:val="24"/>
+              </w:rPr>
+            </w:pPr>
+            <w:r>
+              <w:rPr>
+                <w:rFonts w:ascii="Times New Roman" w:eastAsia="Times New Roman" w:hAnsi="Times New Roman" w:cs="Times New Roman"/>
+                <w:b/>
+                <w:sz w:val="24"/>
+                <w:szCs w:val="24"/>
+              </w:rPr>
+              <w:t>Nombre/Función</w:t>
+            </w:r>
+          </w:p>
+        </w:tc>
+        <w:tc>
+          <w:tcPr>
+            <w:tcW w:w="2140" w:type="dxa"/>
+            <w:tcBorders>
+              <w:top w:val="single" w:sz="8" w:space="0" w:color="000000"/>
+              <w:left w:val="nil"/>
+              <w:bottom w:val="single" w:sz="8" w:space="0" w:color="000000"/>
+              <w:right w:val="single" w:sz="8" w:space="0" w:color="000000"/>
+            </w:tcBorders>
+            <w:shd w:val="clear" w:color="auto" w:fill="CCCCCC"/>
+            <w:tcMar>
+              <w:top w:w="100" w:type="dxa"/>
+              <w:left w:w="100" w:type="dxa"/>
+              <w:bottom w:w="100" w:type="dxa"/>
+              <w:right w:w="100" w:type="dxa"/>
+            </w:tcMar>
+          </w:tcPr>
+          <w:p>
+            <w:pPr>
+              <w:spacing w:before="60" w:after="240"/>
+              <w:jc w:val="center"/>
+              <w:rPr>
+                <w:rFonts w:ascii="Times New Roman" w:eastAsia="Times New Roman" w:hAnsi="Times New Roman" w:cs="Times New Roman"/>
+                <w:b/>
+                <w:sz w:val="24"/>
+                <w:szCs w:val="24"/>
+              </w:rPr>
+            </w:pPr>
+            <w:r>
+              <w:rPr>
+                <w:rFonts w:ascii="Times New Roman" w:eastAsia="Times New Roman" w:hAnsi="Times New Roman" w:cs="Times New Roman"/>
+                <w:b/>
+                <w:sz w:val="24"/>
+                <w:szCs w:val="24"/>
+              </w:rPr>
+              <w:t>Firma</w:t>
+            </w:r>
+          </w:p>
+        </w:tc>
+        <w:tc>
+          <w:tcPr>
+            <w:tcW w:w="2421" w:type="dxa"/>
+            <w:tcBorders>
+              <w:top w:val="single" w:sz="8" w:space="0" w:color="000000"/>
+              <w:left w:val="nil"/>
+              <w:bottom w:val="single" w:sz="8" w:space="0" w:color="000000"/>
+              <w:right w:val="single" w:sz="8" w:space="0" w:color="000000"/>
+            </w:tcBorders>
+            <w:shd w:val="clear" w:color="auto" w:fill="CCCCCC"/>
+            <w:tcMar>
+              <w:top w:w="100" w:type="dxa"/>
+              <w:left w:w="100" w:type="dxa"/>
+              <w:bottom w:w="100" w:type="dxa"/>
+              <w:right w:w="100" w:type="dxa"/>
+            </w:tcMar>
+          </w:tcPr>
+          <w:p>
+            <w:pPr>
+              <w:spacing w:before="60" w:after="240"/>
+              <w:jc w:val="center"/>
+              <w:rPr>
+                <w:rFonts w:ascii="Times New Roman" w:eastAsia="Times New Roman" w:hAnsi="Times New Roman" w:cs="Times New Roman"/>
+                <w:b/>
+                <w:sz w:val="24"/>
+                <w:szCs w:val="24"/>
+              </w:rPr>
+            </w:pPr>
+            <w:r>
+              <w:rPr>
+                <w:rFonts w:ascii="Times New Roman" w:eastAsia="Times New Roman" w:hAnsi="Times New Roman" w:cs="Times New Roman"/>
+                <w:b/>
+                <w:sz w:val="24"/>
+                <w:szCs w:val="24"/>
+              </w:rPr>
+              <w:t>Fecha</w:t>
+            </w:r>
+          </w:p>
+        </w:tc>
+      </w:tr>
+      <w:tr>
+        <w:trPr>
+          <w:trHeight w:val="2225"/>
+        </w:trPr>
+        <w:tc>
+          <w:tcPr>
+            <w:tcW w:w="4463" w:type="dxa"/>
+            <w:tcBorders>
+              <w:top w:val="nil"/>
+              <w:left w:val="single" w:sz="8" w:space="0" w:color="000000"/>
+              <w:bottom w:val="single" w:sz="8" w:space="0" w:color="000000"/>
+              <w:right w:val="single" w:sz="8" w:space="0" w:color="000000"/>
+            </w:tcBorders>
+            <w:shd w:val="clear" w:color="auto" w:fill="auto"/>
+            <w:tcMar>
+              <w:top w:w="100" w:type="dxa"/>
+              <w:left w:w="100" w:type="dxa"/>
+              <w:bottom w:w="100" w:type="dxa"/>
+              <w:right w:w="100" w:type="dxa"/>
+            </w:tcMar>
+          </w:tcPr>
+          <w:p>
+            <w:pPr>
+              <w:spacing w:before="60" w:after="240"/>
+              <w:rPr>
+                <w:rFonts w:ascii="Times New Roman" w:eastAsia="Times New Roman" w:hAnsi="Times New Roman" w:cs="Times New Roman"/>
+                <w:sz w:val="24"/>
+                <w:szCs w:val="24"/>
+                <w:lang w:val="en-US"/>
+              </w:rPr>
+            </w:pPr>
+            <w:r>
+              <w:rPr>
+                <w:rFonts w:ascii="Times New Roman" w:eastAsia="Times New Roman" w:hAnsi="Times New Roman" w:cs="Times New Roman"/>
+                <w:sz w:val="24"/>
+                <w:szCs w:val="24"/>
+                <w:lang w:val="en-US"/>
+              </w:rPr>
+              <w:t>Marchena Tejada, Chesney Taichi</w:t>
+            </w:r>
+          </w:p>
+          <w:p>
+            <w:pPr>
+              <w:spacing w:before="60" w:after="240"/>
+              <w:rPr>
+                <w:rFonts w:ascii="Times New Roman" w:eastAsia="Times New Roman" w:hAnsi="Times New Roman" w:cs="Times New Roman"/>
+                <w:sz w:val="24"/>
+                <w:szCs w:val="24"/>
+                <w:lang w:val="en-US"/>
+              </w:rPr>
+            </w:pPr>
+            <w:proofErr w:type="spellStart"/>
+            <w:r>
+              <w:rPr>
+                <w:rFonts w:ascii="Times New Roman" w:eastAsia="Times New Roman" w:hAnsi="Times New Roman" w:cs="Times New Roman"/>
+                <w:sz w:val="24"/>
+                <w:szCs w:val="24"/>
+                <w:lang w:val="en-US"/>
+              </w:rPr>
+              <w:t>Programador</w:t>
+            </w:r>
+            <w:proofErr w:type="spellEnd"/>
+            <w:r>
+              <w:rPr>
+                <w:rFonts w:ascii="Times New Roman" w:eastAsia="Times New Roman" w:hAnsi="Times New Roman" w:cs="Times New Roman"/>
+                <w:sz w:val="24"/>
+                <w:szCs w:val="24"/>
+                <w:lang w:val="en-US"/>
+              </w:rPr>
+              <w:t xml:space="preserve"> Back-end</w:t>
+            </w:r>
+          </w:p>
+        </w:tc>
+        <w:tc>
+          <w:tcPr>
+            <w:tcW w:w="2140" w:type="dxa"/>
+            <w:tcBorders>
+              <w:top w:val="nil"/>
+              <w:left w:val="nil"/>
+              <w:bottom w:val="single" w:sz="8" w:space="0" w:color="000000"/>
+              <w:right w:val="single" w:sz="8" w:space="0" w:color="000000"/>
+            </w:tcBorders>
+            <w:shd w:val="clear" w:color="auto" w:fill="auto"/>
+            <w:tcMar>
+              <w:top w:w="100" w:type="dxa"/>
+              <w:left w:w="100" w:type="dxa"/>
+              <w:bottom w:w="100" w:type="dxa"/>
+              <w:right w:w="100" w:type="dxa"/>
+            </w:tcMar>
+          </w:tcPr>
+          <w:p>
+            <w:r>
+              <w:rPr>
+                <w:noProof/>
+              </w:rPr>
+              <w:drawing>
+                <wp:inline distT="114300" distB="114300" distL="114300" distR="114300" wp14:anchorId="6222E032" wp14:editId="6EFFD346">
+                  <wp:extent cx="1228725" cy="685800"/>
+                  <wp:effectExtent l="0" t="0" r="0" b="0"/>
+                  <wp:docPr id="7" name="image7.png" descr="Imagen que contiene cerca&#10;&#10;Descripción generada automáticamente"/>
+                  <wp:cNvGraphicFramePr/>
+                  <a:graphic xmlns:a="http://schemas.openxmlformats.org/drawingml/2006/main">
+                    <a:graphicData uri="http://schemas.openxmlformats.org/drawingml/2006/picture">
+                      <pic:pic xmlns:pic="http://schemas.openxmlformats.org/drawingml/2006/picture">
+                        <pic:nvPicPr>
+                          <pic:cNvPr id="7" name="image7.png" descr="Imagen que contiene cerca&#10;&#10;Descripción generada automáticamente"/>
+                          <pic:cNvPicPr preferRelativeResize="0"/>
+                        </pic:nvPicPr>
+                        <pic:blipFill>
+                          <a:blip r:embed="rId9"/>
+                          <a:srcRect/>
+                          <a:stretch>
+                            <a:fillRect/>
+                          </a:stretch>
+                        </pic:blipFill>
+                        <pic:spPr>
+                          <a:xfrm>
+                            <a:off x="0" y="0"/>
+                            <a:ext cx="1228725" cy="685800"/>
+                          </a:xfrm>
+                          <a:prstGeom prst="rect">
+                            <a:avLst/>
+                          </a:prstGeom>
+                          <a:ln/>
+                        </pic:spPr>
+                      </pic:pic>
+                    </a:graphicData>
+                  </a:graphic>
+                </wp:inline>
+              </w:drawing>
+            </w:r>
+          </w:p>
+        </w:tc>
+        <w:tc>
+          <w:tcPr>
+            <w:tcW w:w="2421" w:type="dxa"/>
+            <w:tcBorders>
+              <w:top w:val="nil"/>
+              <w:left w:val="nil"/>
+              <w:bottom w:val="single" w:sz="8" w:space="0" w:color="000000"/>
+              <w:right w:val="single" w:sz="8" w:space="0" w:color="000000"/>
+            </w:tcBorders>
+            <w:shd w:val="clear" w:color="auto" w:fill="auto"/>
+            <w:tcMar>
+              <w:top w:w="100" w:type="dxa"/>
+              <w:left w:w="100" w:type="dxa"/>
+              <w:bottom w:w="100" w:type="dxa"/>
+              <w:right w:w="100" w:type="dxa"/>
+            </w:tcMar>
+          </w:tcPr>
+          <w:p>
+            <w:pPr>
+              <w:spacing w:before="60" w:after="240"/>
+              <w:rPr>
+                <w:rFonts w:ascii="Times New Roman" w:eastAsia="Times New Roman" w:hAnsi="Times New Roman" w:cs="Times New Roman"/>
+                <w:sz w:val="24"/>
+                <w:szCs w:val="24"/>
+              </w:rPr>
+            </w:pPr>
+            <w:r>
+              <w:rPr>
+                <w:rFonts w:ascii="Times New Roman" w:eastAsia="Times New Roman" w:hAnsi="Times New Roman" w:cs="Times New Roman"/>
+                <w:sz w:val="24"/>
+                <w:szCs w:val="24"/>
+              </w:rPr>
+              <w:t>07/06/2023</w:t>
+            </w:r>
+          </w:p>
+        </w:tc>
+      </w:tr>
+      <w:tr>
+        <w:trPr>
+          <w:trHeight w:val="2225"/>
+        </w:trPr>
+        <w:tc>
+          <w:tcPr>
+            <w:tcW w:w="4463" w:type="dxa"/>
+            <w:tcBorders>
+              <w:top w:val="nil"/>
+              <w:left w:val="single" w:sz="8" w:space="0" w:color="000000"/>
+              <w:bottom w:val="single" w:sz="8" w:space="0" w:color="000000"/>
+              <w:right w:val="single" w:sz="8" w:space="0" w:color="000000"/>
+            </w:tcBorders>
+            <w:shd w:val="clear" w:color="auto" w:fill="auto"/>
+            <w:tcMar>
+              <w:top w:w="100" w:type="dxa"/>
+              <w:left w:w="100" w:type="dxa"/>
+              <w:bottom w:w="100" w:type="dxa"/>
+              <w:right w:w="100" w:type="dxa"/>
+            </w:tcMar>
+          </w:tcPr>
+          <w:p>
+            <w:pPr>
+              <w:spacing w:before="60" w:after="240"/>
+              <w:rPr>
+                <w:rFonts w:ascii="Times New Roman" w:eastAsia="Times New Roman" w:hAnsi="Times New Roman" w:cs="Times New Roman"/>
+                <w:sz w:val="24"/>
+                <w:szCs w:val="24"/>
+              </w:rPr>
+            </w:pPr>
+            <w:r>
+              <w:rPr>
+                <w:rFonts w:ascii="Times New Roman" w:eastAsia="Times New Roman" w:hAnsi="Times New Roman" w:cs="Times New Roman"/>
+                <w:sz w:val="24"/>
+                <w:szCs w:val="24"/>
+              </w:rPr>
+              <w:t xml:space="preserve">Anaya </w:t>
+            </w:r>
+            <w:proofErr w:type="spellStart"/>
+            <w:r>
+              <w:rPr>
+                <w:rFonts w:ascii="Times New Roman" w:eastAsia="Times New Roman" w:hAnsi="Times New Roman" w:cs="Times New Roman"/>
+                <w:sz w:val="24"/>
+                <w:szCs w:val="24"/>
+              </w:rPr>
+              <w:t>Sanchez</w:t>
+            </w:r>
+            <w:proofErr w:type="spellEnd"/>
+            <w:r>
+              <w:rPr>
+                <w:rFonts w:ascii="Times New Roman" w:eastAsia="Times New Roman" w:hAnsi="Times New Roman" w:cs="Times New Roman"/>
+                <w:sz w:val="24"/>
+                <w:szCs w:val="24"/>
+              </w:rPr>
+              <w:t>, Eros</w:t>
+            </w:r>
+          </w:p>
+          <w:p>
+            <w:pPr>
+              <w:spacing w:before="60" w:after="240"/>
+              <w:rPr>
+                <w:rFonts w:ascii="Times New Roman" w:eastAsia="Times New Roman" w:hAnsi="Times New Roman" w:cs="Times New Roman"/>
+                <w:sz w:val="24"/>
+                <w:szCs w:val="24"/>
+              </w:rPr>
+            </w:pPr>
+            <w:r>
+              <w:rPr>
+                <w:rFonts w:ascii="Times New Roman" w:eastAsia="Times New Roman" w:hAnsi="Times New Roman" w:cs="Times New Roman"/>
+                <w:sz w:val="24"/>
+                <w:szCs w:val="24"/>
+              </w:rPr>
+              <w:t>Analista Senior</w:t>
+            </w:r>
+          </w:p>
+        </w:tc>
+        <w:tc>
+          <w:tcPr>
+            <w:tcW w:w="2140" w:type="dxa"/>
+            <w:tcBorders>
+              <w:top w:val="nil"/>
+              <w:left w:val="nil"/>
+              <w:bottom w:val="single" w:sz="8" w:space="0" w:color="000000"/>
+              <w:right w:val="single" w:sz="8" w:space="0" w:color="000000"/>
+            </w:tcBorders>
+            <w:shd w:val="clear" w:color="auto" w:fill="auto"/>
+            <w:tcMar>
+              <w:top w:w="100" w:type="dxa"/>
+              <w:left w:w="100" w:type="dxa"/>
+              <w:bottom w:w="100" w:type="dxa"/>
+              <w:right w:w="100" w:type="dxa"/>
+            </w:tcMar>
+          </w:tcPr>
+          <w:p>
+            <w:r>
+              <w:rPr>
+                <w:noProof/>
+              </w:rPr>
+              <w:drawing>
+                <wp:inline distT="114300" distB="114300" distL="114300" distR="114300" wp14:anchorId="675920F5" wp14:editId="61525302">
+                  <wp:extent cx="1228725" cy="508000"/>
+                  <wp:effectExtent l="0" t="0" r="0" b="0"/>
+                  <wp:docPr id="3" name="image5.png" descr="Imagen que contiene objeto, agua, frente, reloj&#10;&#10;Descripción generada automáticamente"/>
+                  <wp:cNvGraphicFramePr/>
+                  <a:graphic xmlns:a="http://schemas.openxmlformats.org/drawingml/2006/main">
+                    <a:graphicData uri="http://schemas.openxmlformats.org/drawingml/2006/picture">
+                      <pic:pic xmlns:pic="http://schemas.openxmlformats.org/drawingml/2006/picture">
+                        <pic:nvPicPr>
+                          <pic:cNvPr id="3" name="image5.png" descr="Imagen que contiene objeto, agua, frente, reloj&#10;&#10;Descripción generada automáticamente"/>
+                          <pic:cNvPicPr preferRelativeResize="0"/>
+                        </pic:nvPicPr>
+                        <pic:blipFill>
+                          <a:blip r:embed="rId10"/>
+                          <a:srcRect/>
+                          <a:stretch>
+                            <a:fillRect/>
+                          </a:stretch>
+                        </pic:blipFill>
+                        <pic:spPr>
+                          <a:xfrm>
+                            <a:off x="0" y="0"/>
+                            <a:ext cx="1228725" cy="508000"/>
+                          </a:xfrm>
+                          <a:prstGeom prst="rect">
+                            <a:avLst/>
+                          </a:prstGeom>
+                          <a:ln/>
+                        </pic:spPr>
+                      </pic:pic>
+                    </a:graphicData>
+                  </a:graphic>
+                </wp:inline>
+              </w:drawing>
+            </w:r>
+          </w:p>
+        </w:tc>
+        <w:tc>
+          <w:tcPr>
+            <w:tcW w:w="2421" w:type="dxa"/>
+            <w:tcBorders>
+              <w:top w:val="nil"/>
+              <w:left w:val="nil"/>
+              <w:bottom w:val="single" w:sz="8" w:space="0" w:color="000000"/>
+              <w:right w:val="single" w:sz="8" w:space="0" w:color="000000"/>
+            </w:tcBorders>
+            <w:shd w:val="clear" w:color="auto" w:fill="auto"/>
+            <w:tcMar>
+              <w:top w:w="100" w:type="dxa"/>
+              <w:left w:w="100" w:type="dxa"/>
+              <w:bottom w:w="100" w:type="dxa"/>
+              <w:right w:w="100" w:type="dxa"/>
+            </w:tcMar>
+          </w:tcPr>
+          <w:p>
+            <w:pPr>
+              <w:spacing w:before="60" w:after="240"/>
+              <w:rPr>
+                <w:rFonts w:ascii="Times New Roman" w:eastAsia="Times New Roman" w:hAnsi="Times New Roman" w:cs="Times New Roman"/>
+                <w:sz w:val="24"/>
+                <w:szCs w:val="24"/>
+              </w:rPr>
+            </w:pPr>
+            <w:r>
+              <w:rPr>
+                <w:rFonts w:ascii="Times New Roman" w:eastAsia="Times New Roman" w:hAnsi="Times New Roman" w:cs="Times New Roman"/>
+                <w:sz w:val="24"/>
+                <w:szCs w:val="24"/>
+              </w:rPr>
+              <w:t>07/06/2023</w:t>
+            </w:r>
+          </w:p>
+        </w:tc>
+      </w:tr>
+      <w:tr>
+        <w:trPr>
+          <w:trHeight w:val="2225"/>
+        </w:trPr>
+        <w:tc>
+          <w:tcPr>
+            <w:tcW w:w="4463" w:type="dxa"/>
+            <w:tcBorders>
+              <w:top w:val="nil"/>
+              <w:left w:val="single" w:sz="8" w:space="0" w:color="000000"/>
+              <w:bottom w:val="single" w:sz="8" w:space="0" w:color="000000"/>
+              <w:right w:val="single" w:sz="8" w:space="0" w:color="000000"/>
+            </w:tcBorders>
+            <w:shd w:val="clear" w:color="auto" w:fill="auto"/>
+            <w:tcMar>
+              <w:top w:w="100" w:type="dxa"/>
+              <w:left w:w="100" w:type="dxa"/>
+              <w:bottom w:w="100" w:type="dxa"/>
+              <w:right w:w="100" w:type="dxa"/>
+            </w:tcMar>
+          </w:tcPr>
+          <w:p>
+            <w:pPr>
+              <w:spacing w:before="60" w:after="240"/>
+              <w:rPr>
+                <w:rFonts w:ascii="Times New Roman" w:eastAsia="Times New Roman" w:hAnsi="Times New Roman" w:cs="Times New Roman"/>
+                <w:sz w:val="24"/>
+                <w:szCs w:val="24"/>
+              </w:rPr>
+            </w:pPr>
+            <w:r>
+              <w:rPr>
+                <w:rFonts w:ascii="Times New Roman" w:eastAsia="Times New Roman" w:hAnsi="Times New Roman" w:cs="Times New Roman"/>
+                <w:sz w:val="24"/>
+                <w:szCs w:val="24"/>
+              </w:rPr>
+              <w:lastRenderedPageBreak/>
+              <w:t>Liñán Paredes, Saúl Alexander</w:t>
+            </w:r>
+          </w:p>
+          <w:p>
+            <w:pPr>
+              <w:spacing w:before="60" w:after="240"/>
+              <w:rPr>
+                <w:rFonts w:ascii="Times New Roman" w:eastAsia="Times New Roman" w:hAnsi="Times New Roman" w:cs="Times New Roman"/>
+                <w:sz w:val="24"/>
+                <w:szCs w:val="24"/>
+              </w:rPr>
+            </w:pPr>
+            <w:r>
+              <w:rPr>
+                <w:rFonts w:ascii="Times New Roman" w:eastAsia="Times New Roman" w:hAnsi="Times New Roman" w:cs="Times New Roman"/>
+                <w:sz w:val="24"/>
+                <w:szCs w:val="24"/>
+              </w:rPr>
+              <w:t>Analista Junior</w:t>
+            </w:r>
+          </w:p>
+        </w:tc>
+        <w:tc>
+          <w:tcPr>
+            <w:tcW w:w="2140" w:type="dxa"/>
+            <w:tcBorders>
+              <w:top w:val="nil"/>
+              <w:left w:val="nil"/>
+              <w:bottom w:val="single" w:sz="8" w:space="0" w:color="000000"/>
+              <w:right w:val="single" w:sz="8" w:space="0" w:color="000000"/>
+            </w:tcBorders>
+            <w:shd w:val="clear" w:color="auto" w:fill="auto"/>
+            <w:tcMar>
+              <w:top w:w="100" w:type="dxa"/>
+              <w:left w:w="100" w:type="dxa"/>
+              <w:bottom w:w="100" w:type="dxa"/>
+              <w:right w:w="100" w:type="dxa"/>
+            </w:tcMar>
+          </w:tcPr>
+          <w:p>
+            <w:r>
+              <w:rPr>
+                <w:noProof/>
+              </w:rPr>
+              <w:drawing>
+                <wp:inline distT="114300" distB="114300" distL="114300" distR="114300" wp14:anchorId="2E47652B" wp14:editId="0400FC9D">
+                  <wp:extent cx="1019175" cy="1114425"/>
+                  <wp:effectExtent l="0" t="0" r="0" b="0"/>
+                  <wp:docPr id="4" name="image9.png" descr="Icono&#10;&#10;Descripción generada automáticamente"/>
+                  <wp:cNvGraphicFramePr/>
+                  <a:graphic xmlns:a="http://schemas.openxmlformats.org/drawingml/2006/main">
+                    <a:graphicData uri="http://schemas.openxmlformats.org/drawingml/2006/picture">
+                      <pic:pic xmlns:pic="http://schemas.openxmlformats.org/drawingml/2006/picture">
+                        <pic:nvPicPr>
+                          <pic:cNvPr id="4" name="image9.png" descr="Icono&#10;&#10;Descripción generada automáticamente"/>
+                          <pic:cNvPicPr preferRelativeResize="0"/>
+                        </pic:nvPicPr>
+                        <pic:blipFill>
+                          <a:blip r:embed="rId11"/>
+                          <a:srcRect/>
+                          <a:stretch>
+                            <a:fillRect/>
+                          </a:stretch>
+                        </pic:blipFill>
+                        <pic:spPr>
+                          <a:xfrm>
+                            <a:off x="0" y="0"/>
+                            <a:ext cx="1019175" cy="1114425"/>
+                          </a:xfrm>
+                          <a:prstGeom prst="rect">
+                            <a:avLst/>
+                          </a:prstGeom>
+                          <a:ln/>
+                        </pic:spPr>
+                      </pic:pic>
+                    </a:graphicData>
+                  </a:graphic>
+                </wp:inline>
+              </w:drawing>
+            </w:r>
+          </w:p>
+        </w:tc>
+        <w:tc>
+          <w:tcPr>
+            <w:tcW w:w="2421" w:type="dxa"/>
+            <w:tcBorders>
+              <w:top w:val="nil"/>
+              <w:left w:val="nil"/>
+              <w:bottom w:val="single" w:sz="8" w:space="0" w:color="000000"/>
+              <w:right w:val="single" w:sz="8" w:space="0" w:color="000000"/>
+            </w:tcBorders>
+            <w:shd w:val="clear" w:color="auto" w:fill="auto"/>
+            <w:tcMar>
+              <w:top w:w="100" w:type="dxa"/>
+              <w:left w:w="100" w:type="dxa"/>
+              <w:bottom w:w="100" w:type="dxa"/>
+              <w:right w:w="100" w:type="dxa"/>
+            </w:tcMar>
+          </w:tcPr>
+          <w:p>
+            <w:pPr>
+              <w:spacing w:before="60" w:after="240"/>
+              <w:rPr>
+                <w:rFonts w:ascii="Times New Roman" w:eastAsia="Times New Roman" w:hAnsi="Times New Roman" w:cs="Times New Roman"/>
+                <w:sz w:val="24"/>
+                <w:szCs w:val="24"/>
+              </w:rPr>
+            </w:pPr>
+            <w:r>
+              <w:rPr>
+                <w:rFonts w:ascii="Times New Roman" w:eastAsia="Times New Roman" w:hAnsi="Times New Roman" w:cs="Times New Roman"/>
+                <w:sz w:val="24"/>
+                <w:szCs w:val="24"/>
+              </w:rPr>
+              <w:t>07/06/2023</w:t>
+            </w:r>
+          </w:p>
+        </w:tc>
+      </w:tr>
+      <w:tr>
+        <w:trPr>
+          <w:trHeight w:val="2225"/>
+        </w:trPr>
+        <w:tc>
+          <w:tcPr>
+            <w:tcW w:w="4463" w:type="dxa"/>
+            <w:tcBorders>
+              <w:top w:val="nil"/>
+              <w:left w:val="single" w:sz="8" w:space="0" w:color="000000"/>
+              <w:bottom w:val="single" w:sz="8" w:space="0" w:color="000000"/>
+              <w:right w:val="single" w:sz="8" w:space="0" w:color="000000"/>
+            </w:tcBorders>
+            <w:shd w:val="clear" w:color="auto" w:fill="auto"/>
+            <w:tcMar>
+              <w:top w:w="100" w:type="dxa"/>
+              <w:left w:w="100" w:type="dxa"/>
+              <w:bottom w:w="100" w:type="dxa"/>
+              <w:right w:w="100" w:type="dxa"/>
+            </w:tcMar>
+          </w:tcPr>
+          <w:p>
+            <w:pPr>
+              <w:spacing w:before="60" w:after="240"/>
+              <w:rPr>
+                <w:rFonts w:ascii="Times New Roman" w:eastAsia="Times New Roman" w:hAnsi="Times New Roman" w:cs="Times New Roman"/>
+                <w:sz w:val="24"/>
+                <w:szCs w:val="24"/>
+              </w:rPr>
+            </w:pPr>
+            <w:proofErr w:type="spellStart"/>
+            <w:r>
+              <w:rPr>
+                <w:rFonts w:ascii="Times New Roman" w:eastAsia="Times New Roman" w:hAnsi="Times New Roman" w:cs="Times New Roman"/>
+                <w:sz w:val="24"/>
+                <w:szCs w:val="24"/>
+              </w:rPr>
+              <w:t>Lopez</w:t>
+            </w:r>
+            <w:proofErr w:type="spellEnd"/>
+            <w:r>
+              <w:rPr>
+                <w:rFonts w:ascii="Times New Roman" w:eastAsia="Times New Roman" w:hAnsi="Times New Roman" w:cs="Times New Roman"/>
+                <w:sz w:val="24"/>
+                <w:szCs w:val="24"/>
+              </w:rPr>
+              <w:t xml:space="preserve"> Salinas, Marco Antonio</w:t>
+            </w:r>
+          </w:p>
+          <w:p>
+            <w:pPr>
+              <w:spacing w:before="60" w:after="240"/>
+              <w:rPr>
+                <w:rFonts w:ascii="Times New Roman" w:eastAsia="Times New Roman" w:hAnsi="Times New Roman" w:cs="Times New Roman"/>
+                <w:sz w:val="24"/>
+                <w:szCs w:val="24"/>
+              </w:rPr>
+            </w:pPr>
+            <w:r>
+              <w:rPr>
+                <w:rFonts w:ascii="Times New Roman" w:eastAsia="Times New Roman" w:hAnsi="Times New Roman" w:cs="Times New Roman"/>
+                <w:sz w:val="24"/>
+                <w:szCs w:val="24"/>
+              </w:rPr>
+              <w:t>Diseñador UX</w:t>
+            </w:r>
+          </w:p>
+        </w:tc>
+        <w:tc>
+          <w:tcPr>
+            <w:tcW w:w="2140" w:type="dxa"/>
+            <w:tcBorders>
+              <w:top w:val="nil"/>
+              <w:left w:val="nil"/>
+              <w:bottom w:val="single" w:sz="8" w:space="0" w:color="000000"/>
+              <w:right w:val="single" w:sz="8" w:space="0" w:color="000000"/>
+            </w:tcBorders>
+            <w:shd w:val="clear" w:color="auto" w:fill="auto"/>
+            <w:tcMar>
+              <w:top w:w="100" w:type="dxa"/>
+              <w:left w:w="100" w:type="dxa"/>
+              <w:bottom w:w="100" w:type="dxa"/>
+              <w:right w:w="100" w:type="dxa"/>
+            </w:tcMar>
+          </w:tcPr>
+          <w:p>
+            <w:r>
+              <w:rPr>
+                <w:noProof/>
+              </w:rPr>
+              <w:drawing>
+                <wp:inline distT="114300" distB="114300" distL="114300" distR="114300" wp14:anchorId="34E7CC48" wp14:editId="3B94B74E">
+                  <wp:extent cx="1228725" cy="546100"/>
+                  <wp:effectExtent l="0" t="0" r="0" b="0"/>
+                  <wp:docPr id="8" name="image2.png" descr="Imagen que contiene Carta&#10;&#10;Descripción generada automáticamente"/>
+                  <wp:cNvGraphicFramePr/>
+                  <a:graphic xmlns:a="http://schemas.openxmlformats.org/drawingml/2006/main">
+                    <a:graphicData uri="http://schemas.openxmlformats.org/drawingml/2006/picture">
+                      <pic:pic xmlns:pic="http://schemas.openxmlformats.org/drawingml/2006/picture">
+                        <pic:nvPicPr>
+                          <pic:cNvPr id="8" name="image2.png" descr="Imagen que contiene Carta&#10;&#10;Descripción generada automáticamente"/>
+                          <pic:cNvPicPr preferRelativeResize="0"/>
+                        </pic:nvPicPr>
+                        <pic:blipFill>
+                          <a:blip r:embed="rId12"/>
+                          <a:srcRect/>
+                          <a:stretch>
+                            <a:fillRect/>
+                          </a:stretch>
+                        </pic:blipFill>
+                        <pic:spPr>
+                          <a:xfrm>
+                            <a:off x="0" y="0"/>
+                            <a:ext cx="1228725" cy="546100"/>
+                          </a:xfrm>
+                          <a:prstGeom prst="rect">
+                            <a:avLst/>
+                          </a:prstGeom>
+                          <a:ln/>
+                        </pic:spPr>
+                      </pic:pic>
+                    </a:graphicData>
+                  </a:graphic>
+                </wp:inline>
+              </w:drawing>
+            </w:r>
+          </w:p>
+        </w:tc>
+        <w:tc>
+          <w:tcPr>
+            <w:tcW w:w="2421" w:type="dxa"/>
+            <w:tcBorders>
+              <w:top w:val="nil"/>
+              <w:left w:val="nil"/>
+              <w:bottom w:val="single" w:sz="8" w:space="0" w:color="000000"/>
+              <w:right w:val="single" w:sz="8" w:space="0" w:color="000000"/>
+            </w:tcBorders>
+            <w:shd w:val="clear" w:color="auto" w:fill="auto"/>
+            <w:tcMar>
+              <w:top w:w="100" w:type="dxa"/>
+              <w:left w:w="100" w:type="dxa"/>
+              <w:bottom w:w="100" w:type="dxa"/>
+              <w:right w:w="100" w:type="dxa"/>
+            </w:tcMar>
+          </w:tcPr>
+          <w:p>
+            <w:pPr>
+              <w:spacing w:before="60" w:after="240"/>
+              <w:rPr>
+                <w:rFonts w:ascii="Times New Roman" w:eastAsia="Times New Roman" w:hAnsi="Times New Roman" w:cs="Times New Roman"/>
+                <w:sz w:val="24"/>
+                <w:szCs w:val="24"/>
+              </w:rPr>
+            </w:pPr>
+            <w:r>
+              <w:rPr>
+                <w:rFonts w:ascii="Times New Roman" w:eastAsia="Times New Roman" w:hAnsi="Times New Roman" w:cs="Times New Roman"/>
+                <w:sz w:val="24"/>
+                <w:szCs w:val="24"/>
+              </w:rPr>
+              <w:t>07/06/2023</w:t>
+            </w:r>
+          </w:p>
+        </w:tc>
+      </w:tr>
+      <w:tr>
+        <w:trPr>
+          <w:trHeight w:val="2225"/>
+        </w:trPr>
+        <w:tc>
+          <w:tcPr>
+            <w:tcW w:w="4463" w:type="dxa"/>
+            <w:tcBorders>
+              <w:top w:val="nil"/>
+              <w:left w:val="single" w:sz="8" w:space="0" w:color="000000"/>
+              <w:bottom w:val="single" w:sz="8" w:space="0" w:color="000000"/>
+              <w:right w:val="single" w:sz="8" w:space="0" w:color="000000"/>
+            </w:tcBorders>
+            <w:shd w:val="clear" w:color="auto" w:fill="auto"/>
+            <w:tcMar>
+              <w:top w:w="100" w:type="dxa"/>
+              <w:left w:w="100" w:type="dxa"/>
+              <w:bottom w:w="100" w:type="dxa"/>
+              <w:right w:w="100" w:type="dxa"/>
+            </w:tcMar>
+          </w:tcPr>
+          <w:p>
+            <w:pPr>
+              <w:spacing w:before="60" w:after="240"/>
+              <w:rPr>
+                <w:rFonts w:ascii="Times New Roman" w:eastAsia="Times New Roman" w:hAnsi="Times New Roman" w:cs="Times New Roman"/>
+                <w:sz w:val="24"/>
+                <w:szCs w:val="24"/>
+              </w:rPr>
+            </w:pPr>
+            <w:proofErr w:type="spellStart"/>
+            <w:r>
+              <w:rPr>
+                <w:rFonts w:ascii="Times New Roman" w:eastAsia="Times New Roman" w:hAnsi="Times New Roman" w:cs="Times New Roman"/>
+                <w:sz w:val="24"/>
+                <w:szCs w:val="24"/>
+              </w:rPr>
+              <w:t>Cardenas</w:t>
+            </w:r>
+            <w:proofErr w:type="spellEnd"/>
+            <w:r>
+              <w:rPr>
+                <w:rFonts w:ascii="Times New Roman" w:eastAsia="Times New Roman" w:hAnsi="Times New Roman" w:cs="Times New Roman"/>
+                <w:sz w:val="24"/>
+                <w:szCs w:val="24"/>
+              </w:rPr>
+              <w:t xml:space="preserve"> </w:t>
+            </w:r>
+            <w:proofErr w:type="spellStart"/>
+            <w:r>
+              <w:rPr>
+                <w:rFonts w:ascii="Times New Roman" w:eastAsia="Times New Roman" w:hAnsi="Times New Roman" w:cs="Times New Roman"/>
+                <w:sz w:val="24"/>
+                <w:szCs w:val="24"/>
+              </w:rPr>
+              <w:t>Ñahuin</w:t>
+            </w:r>
+            <w:proofErr w:type="spellEnd"/>
+            <w:r>
+              <w:rPr>
+                <w:rFonts w:ascii="Times New Roman" w:eastAsia="Times New Roman" w:hAnsi="Times New Roman" w:cs="Times New Roman"/>
+                <w:sz w:val="24"/>
+                <w:szCs w:val="24"/>
+              </w:rPr>
+              <w:t xml:space="preserve">, </w:t>
+            </w:r>
+            <w:proofErr w:type="spellStart"/>
+            <w:r>
+              <w:rPr>
+                <w:rFonts w:ascii="Times New Roman" w:eastAsia="Times New Roman" w:hAnsi="Times New Roman" w:cs="Times New Roman"/>
+                <w:sz w:val="24"/>
+                <w:szCs w:val="24"/>
+              </w:rPr>
+              <w:t>Angel</w:t>
+            </w:r>
+            <w:proofErr w:type="spellEnd"/>
+          </w:p>
+          <w:p>
+            <w:pPr>
+              <w:spacing w:before="60" w:after="240"/>
+              <w:rPr>
+                <w:rFonts w:ascii="Times New Roman" w:eastAsia="Times New Roman" w:hAnsi="Times New Roman" w:cs="Times New Roman"/>
+                <w:sz w:val="24"/>
+                <w:szCs w:val="24"/>
+              </w:rPr>
+            </w:pPr>
+            <w:proofErr w:type="spellStart"/>
+            <w:r>
+              <w:rPr>
+                <w:rFonts w:ascii="Times New Roman" w:eastAsia="Times New Roman" w:hAnsi="Times New Roman" w:cs="Times New Roman"/>
+                <w:sz w:val="24"/>
+                <w:szCs w:val="24"/>
+              </w:rPr>
+              <w:t>Testeador</w:t>
+            </w:r>
+            <w:proofErr w:type="spellEnd"/>
+          </w:p>
+        </w:tc>
+        <w:tc>
+          <w:tcPr>
+            <w:tcW w:w="2140" w:type="dxa"/>
+            <w:tcBorders>
+              <w:top w:val="nil"/>
+              <w:left w:val="nil"/>
+              <w:bottom w:val="single" w:sz="8" w:space="0" w:color="000000"/>
+              <w:right w:val="single" w:sz="8" w:space="0" w:color="000000"/>
+            </w:tcBorders>
+            <w:shd w:val="clear" w:color="auto" w:fill="auto"/>
+            <w:tcMar>
+              <w:top w:w="100" w:type="dxa"/>
+              <w:left w:w="100" w:type="dxa"/>
+              <w:bottom w:w="100" w:type="dxa"/>
+              <w:right w:w="100" w:type="dxa"/>
+            </w:tcMar>
+          </w:tcPr>
+          <w:p>
+            <w:r>
+              <w:rPr>
+                <w:noProof/>
+              </w:rPr>
+              <w:drawing>
+                <wp:inline distT="114300" distB="114300" distL="114300" distR="114300" wp14:anchorId="5348FA4F" wp14:editId="31B793C6">
+                  <wp:extent cx="1228725" cy="584200"/>
+                  <wp:effectExtent l="0" t="0" r="0" b="0"/>
+                  <wp:docPr id="9" name="image4.png" descr="Imagen que contiene objeto, reloj, calle, tráfico&#10;&#10;Descripción generada automáticamente"/>
+                  <wp:cNvGraphicFramePr/>
+                  <a:graphic xmlns:a="http://schemas.openxmlformats.org/drawingml/2006/main">
+                    <a:graphicData uri="http://schemas.openxmlformats.org/drawingml/2006/picture">
+                      <pic:pic xmlns:pic="http://schemas.openxmlformats.org/drawingml/2006/picture">
+                        <pic:nvPicPr>
+                          <pic:cNvPr id="9" name="image4.png" descr="Imagen que contiene objeto, reloj, calle, tráfico&#10;&#10;Descripción generada automáticamente"/>
+                          <pic:cNvPicPr preferRelativeResize="0"/>
+                        </pic:nvPicPr>
+                        <pic:blipFill>
+                          <a:blip r:embed="rId13"/>
+                          <a:srcRect/>
+                          <a:stretch>
+                            <a:fillRect/>
+                          </a:stretch>
+                        </pic:blipFill>
+                        <pic:spPr>
+                          <a:xfrm>
+                            <a:off x="0" y="0"/>
+                            <a:ext cx="1228725" cy="584200"/>
+                          </a:xfrm>
+                          <a:prstGeom prst="rect">
+                            <a:avLst/>
+                          </a:prstGeom>
+                          <a:ln/>
+                        </pic:spPr>
+                      </pic:pic>
+                    </a:graphicData>
+                  </a:graphic>
+                </wp:inline>
+              </w:drawing>
+            </w:r>
+          </w:p>
+        </w:tc>
+        <w:tc>
+          <w:tcPr>
+            <w:tcW w:w="2421" w:type="dxa"/>
+            <w:tcBorders>
+              <w:top w:val="nil"/>
+              <w:left w:val="nil"/>
+              <w:bottom w:val="single" w:sz="8" w:space="0" w:color="000000"/>
+              <w:right w:val="single" w:sz="8" w:space="0" w:color="000000"/>
+            </w:tcBorders>
+            <w:shd w:val="clear" w:color="auto" w:fill="auto"/>
+            <w:tcMar>
+              <w:top w:w="100" w:type="dxa"/>
+              <w:left w:w="100" w:type="dxa"/>
+              <w:bottom w:w="100" w:type="dxa"/>
+              <w:right w:w="100" w:type="dxa"/>
+            </w:tcMar>
+          </w:tcPr>
+          <w:p>
+            <w:pPr>
+              <w:spacing w:before="60" w:after="240"/>
+              <w:rPr>
+                <w:rFonts w:ascii="Times New Roman" w:eastAsia="Times New Roman" w:hAnsi="Times New Roman" w:cs="Times New Roman"/>
+                <w:sz w:val="24"/>
+                <w:szCs w:val="24"/>
+              </w:rPr>
+            </w:pPr>
+            <w:r>
+              <w:rPr>
+                <w:rFonts w:ascii="Times New Roman" w:eastAsia="Times New Roman" w:hAnsi="Times New Roman" w:cs="Times New Roman"/>
+                <w:sz w:val="24"/>
+                <w:szCs w:val="24"/>
+              </w:rPr>
+              <w:t>07/06/2023</w:t>
+            </w:r>
+          </w:p>
+        </w:tc>
+      </w:tr>
+      <w:tr>
+        <w:trPr>
+          <w:trHeight w:val="2225"/>
+        </w:trPr>
+        <w:tc>
+          <w:tcPr>
+            <w:tcW w:w="4463" w:type="dxa"/>
+            <w:tcBorders>
+              <w:top w:val="nil"/>
+              <w:left w:val="single" w:sz="8" w:space="0" w:color="000000"/>
+              <w:bottom w:val="single" w:sz="8" w:space="0" w:color="000000"/>
+              <w:right w:val="single" w:sz="8" w:space="0" w:color="000000"/>
+            </w:tcBorders>
+            <w:shd w:val="clear" w:color="auto" w:fill="auto"/>
+            <w:tcMar>
+              <w:top w:w="100" w:type="dxa"/>
+              <w:left w:w="100" w:type="dxa"/>
+              <w:bottom w:w="100" w:type="dxa"/>
+              <w:right w:w="100" w:type="dxa"/>
+            </w:tcMar>
+          </w:tcPr>
+          <w:p>
+            <w:pPr>
+              <w:spacing w:before="60" w:after="240"/>
+              <w:rPr>
+                <w:rFonts w:ascii="Times New Roman" w:eastAsia="Times New Roman" w:hAnsi="Times New Roman" w:cs="Times New Roman"/>
+                <w:sz w:val="24"/>
+                <w:szCs w:val="24"/>
+              </w:rPr>
+            </w:pPr>
+            <w:proofErr w:type="spellStart"/>
+            <w:r>
+              <w:rPr>
+                <w:rFonts w:ascii="Times New Roman" w:eastAsia="Times New Roman" w:hAnsi="Times New Roman" w:cs="Times New Roman"/>
+                <w:sz w:val="24"/>
+                <w:szCs w:val="24"/>
+              </w:rPr>
+              <w:t>Atuncar</w:t>
+            </w:r>
+            <w:proofErr w:type="spellEnd"/>
+            <w:r>
+              <w:rPr>
+                <w:rFonts w:ascii="Times New Roman" w:eastAsia="Times New Roman" w:hAnsi="Times New Roman" w:cs="Times New Roman"/>
+                <w:sz w:val="24"/>
+                <w:szCs w:val="24"/>
+              </w:rPr>
+              <w:t xml:space="preserve"> Yataco, Cristhian Paolo</w:t>
+            </w:r>
+          </w:p>
+          <w:p>
+            <w:pPr>
+              <w:spacing w:before="60" w:after="240"/>
+              <w:rPr>
+                <w:rFonts w:ascii="Times New Roman" w:eastAsia="Times New Roman" w:hAnsi="Times New Roman" w:cs="Times New Roman"/>
+                <w:sz w:val="24"/>
+                <w:szCs w:val="24"/>
+              </w:rPr>
+            </w:pPr>
+            <w:r>
+              <w:rPr>
+                <w:rFonts w:ascii="Times New Roman" w:eastAsia="Times New Roman" w:hAnsi="Times New Roman" w:cs="Times New Roman"/>
+                <w:sz w:val="24"/>
+                <w:szCs w:val="24"/>
+              </w:rPr>
+              <w:t>DBA</w:t>
+            </w:r>
+          </w:p>
+        </w:tc>
+        <w:tc>
+          <w:tcPr>
+            <w:tcW w:w="2140" w:type="dxa"/>
+            <w:tcBorders>
+              <w:top w:val="nil"/>
+              <w:left w:val="nil"/>
+              <w:bottom w:val="single" w:sz="8" w:space="0" w:color="000000"/>
+              <w:right w:val="single" w:sz="8" w:space="0" w:color="000000"/>
+            </w:tcBorders>
+            <w:shd w:val="clear" w:color="auto" w:fill="auto"/>
+            <w:tcMar>
+              <w:top w:w="100" w:type="dxa"/>
+              <w:left w:w="100" w:type="dxa"/>
+              <w:bottom w:w="100" w:type="dxa"/>
+              <w:right w:w="100" w:type="dxa"/>
+            </w:tcMar>
+          </w:tcPr>
+          <w:p>
+            <w:r>
+              <w:rPr>
+                <w:noProof/>
+              </w:rPr>
+              <w:drawing>
+                <wp:inline distT="114300" distB="114300" distL="114300" distR="114300" wp14:anchorId="6AACDC0F" wp14:editId="04831015">
+                  <wp:extent cx="1228725" cy="673100"/>
+                  <wp:effectExtent l="0" t="0" r="0" b="0"/>
+                  <wp:docPr id="6" name="image6.png" descr="Texto, Pizarra&#10;&#10;Descripción generada automáticamente"/>
+                  <wp:cNvGraphicFramePr/>
+                  <a:graphic xmlns:a="http://schemas.openxmlformats.org/drawingml/2006/main">
+                    <a:graphicData uri="http://schemas.openxmlformats.org/drawingml/2006/picture">
+                      <pic:pic xmlns:pic="http://schemas.openxmlformats.org/drawingml/2006/picture">
+                        <pic:nvPicPr>
+                          <pic:cNvPr id="6" name="image6.png" descr="Texto, Pizarra&#10;&#10;Descripción generada automáticamente"/>
+                          <pic:cNvPicPr preferRelativeResize="0"/>
+                        </pic:nvPicPr>
+                        <pic:blipFill>
+                          <a:blip r:embed="rId14"/>
+                          <a:srcRect/>
+                          <a:stretch>
+                            <a:fillRect/>
+                          </a:stretch>
+                        </pic:blipFill>
+                        <pic:spPr>
+                          <a:xfrm>
+                            <a:off x="0" y="0"/>
+                            <a:ext cx="1228725" cy="673100"/>
+                          </a:xfrm>
+                          <a:prstGeom prst="rect">
+                            <a:avLst/>
+                          </a:prstGeom>
+                          <a:ln/>
+                        </pic:spPr>
+                      </pic:pic>
+                    </a:graphicData>
+                  </a:graphic>
+                </wp:inline>
+              </w:drawing>
+            </w:r>
+          </w:p>
+        </w:tc>
+        <w:tc>
+          <w:tcPr>
+            <w:tcW w:w="2421" w:type="dxa"/>
+            <w:tcBorders>
+              <w:top w:val="nil"/>
+              <w:left w:val="nil"/>
+              <w:bottom w:val="single" w:sz="8" w:space="0" w:color="000000"/>
+              <w:right w:val="single" w:sz="8" w:space="0" w:color="000000"/>
+            </w:tcBorders>
+            <w:shd w:val="clear" w:color="auto" w:fill="auto"/>
+            <w:tcMar>
+              <w:top w:w="100" w:type="dxa"/>
+              <w:left w:w="100" w:type="dxa"/>
+              <w:bottom w:w="100" w:type="dxa"/>
+              <w:right w:w="100" w:type="dxa"/>
+            </w:tcMar>
+          </w:tcPr>
+          <w:p>
+            <w:pPr>
+              <w:spacing w:before="60" w:after="240"/>
+              <w:rPr>
+                <w:rFonts w:ascii="Times New Roman" w:eastAsia="Times New Roman" w:hAnsi="Times New Roman" w:cs="Times New Roman"/>
+                <w:sz w:val="24"/>
+                <w:szCs w:val="24"/>
+              </w:rPr>
+            </w:pPr>
+            <w:r>
+              <w:rPr>
+                <w:rFonts w:ascii="Times New Roman" w:eastAsia="Times New Roman" w:hAnsi="Times New Roman" w:cs="Times New Roman"/>
+                <w:sz w:val="24"/>
+                <w:szCs w:val="24"/>
+              </w:rPr>
+              <w:t>07/06/2023</w:t>
+            </w:r>
+          </w:p>
+        </w:tc>
+      </w:tr>
+      <w:tr>
+        <w:trPr>
+          <w:trHeight w:val="2225"/>
+        </w:trPr>
+        <w:tc>
+          <w:tcPr>
+            <w:tcW w:w="4463" w:type="dxa"/>
+            <w:tcBorders>
+              <w:top w:val="nil"/>
+              <w:left w:val="single" w:sz="8" w:space="0" w:color="000000"/>
+              <w:bottom w:val="single" w:sz="8" w:space="0" w:color="000000"/>
+              <w:right w:val="single" w:sz="8" w:space="0" w:color="000000"/>
+            </w:tcBorders>
+            <w:shd w:val="clear" w:color="auto" w:fill="auto"/>
+            <w:tcMar>
+              <w:top w:w="100" w:type="dxa"/>
+              <w:left w:w="100" w:type="dxa"/>
+              <w:bottom w:w="100" w:type="dxa"/>
+              <w:right w:w="100" w:type="dxa"/>
+            </w:tcMar>
+          </w:tcPr>
+          <w:p>
+            <w:pPr>
+              <w:spacing w:before="60" w:after="240"/>
+              <w:rPr>
+                <w:rFonts w:ascii="Times New Roman" w:eastAsia="Times New Roman" w:hAnsi="Times New Roman" w:cs="Times New Roman"/>
+                <w:sz w:val="24"/>
+                <w:szCs w:val="24"/>
+              </w:rPr>
+            </w:pPr>
+            <w:r>
+              <w:rPr>
+                <w:rFonts w:ascii="Times New Roman" w:eastAsia="Times New Roman" w:hAnsi="Times New Roman" w:cs="Times New Roman"/>
+                <w:sz w:val="24"/>
+                <w:szCs w:val="24"/>
+              </w:rPr>
+              <w:t>Tupac Agüero, Kevin</w:t>
+            </w:r>
+          </w:p>
+          <w:p>
+            <w:pPr>
+              <w:spacing w:before="60" w:after="240"/>
+              <w:rPr>
+                <w:rFonts w:ascii="Times New Roman" w:eastAsia="Times New Roman" w:hAnsi="Times New Roman" w:cs="Times New Roman"/>
+                <w:sz w:val="24"/>
+                <w:szCs w:val="24"/>
+              </w:rPr>
+            </w:pPr>
+            <w:r>
+              <w:rPr>
+                <w:rFonts w:ascii="Times New Roman" w:eastAsia="Times New Roman" w:hAnsi="Times New Roman" w:cs="Times New Roman"/>
+                <w:sz w:val="24"/>
+                <w:szCs w:val="24"/>
+              </w:rPr>
+              <w:t>Arquitecto de software</w:t>
+            </w:r>
+          </w:p>
+        </w:tc>
+        <w:tc>
+          <w:tcPr>
+            <w:tcW w:w="2140" w:type="dxa"/>
+            <w:tcBorders>
+              <w:top w:val="nil"/>
+              <w:left w:val="nil"/>
+              <w:bottom w:val="single" w:sz="8" w:space="0" w:color="000000"/>
+              <w:right w:val="single" w:sz="8" w:space="0" w:color="000000"/>
+            </w:tcBorders>
+            <w:shd w:val="clear" w:color="auto" w:fill="auto"/>
+            <w:tcMar>
+              <w:top w:w="100" w:type="dxa"/>
+              <w:left w:w="100" w:type="dxa"/>
+              <w:bottom w:w="100" w:type="dxa"/>
+              <w:right w:w="100" w:type="dxa"/>
+            </w:tcMar>
+          </w:tcPr>
+          <w:p>
+            <w:r>
+              <w:rPr>
+                <w:noProof/>
+              </w:rPr>
+              <w:drawing>
+                <wp:inline distT="114300" distB="114300" distL="114300" distR="114300" wp14:anchorId="330CA6EF" wp14:editId="076CE63C">
+                  <wp:extent cx="1228725" cy="977900"/>
+                  <wp:effectExtent l="0" t="0" r="0" b="0"/>
+                  <wp:docPr id="2" name="image8.png" descr="Un conjunto de letras negras en un fondo blanco&#10;&#10;Descripción generada automáticamente con confianza baja"/>
+                  <wp:cNvGraphicFramePr/>
+                  <a:graphic xmlns:a="http://schemas.openxmlformats.org/drawingml/2006/main">
+                    <a:graphicData uri="http://schemas.openxmlformats.org/drawingml/2006/picture">
+                      <pic:pic xmlns:pic="http://schemas.openxmlformats.org/drawingml/2006/picture">
+                        <pic:nvPicPr>
+                          <pic:cNvPr id="2" name="image8.png" descr="Un conjunto de letras negras en un fondo blanco&#10;&#10;Descripción generada automáticamente con confianza baja"/>
+                          <pic:cNvPicPr preferRelativeResize="0"/>
+                        </pic:nvPicPr>
+                        <pic:blipFill>
+                          <a:blip r:embed="rId15"/>
+                          <a:srcRect/>
+                          <a:stretch>
+                            <a:fillRect/>
+                          </a:stretch>
+                        </pic:blipFill>
+                        <pic:spPr>
+                          <a:xfrm>
+                            <a:off x="0" y="0"/>
+                            <a:ext cx="1228725" cy="977900"/>
+                          </a:xfrm>
+                          <a:prstGeom prst="rect">
+                            <a:avLst/>
+                          </a:prstGeom>
+                          <a:ln/>
+                        </pic:spPr>
+                      </pic:pic>
+                    </a:graphicData>
+                  </a:graphic>
+                </wp:inline>
+              </w:drawing>
+            </w:r>
+          </w:p>
+        </w:tc>
+        <w:tc>
+          <w:tcPr>
+            <w:tcW w:w="2421" w:type="dxa"/>
+            <w:tcBorders>
+              <w:top w:val="nil"/>
+              <w:left w:val="nil"/>
+              <w:bottom w:val="single" w:sz="8" w:space="0" w:color="000000"/>
+              <w:right w:val="single" w:sz="8" w:space="0" w:color="000000"/>
+            </w:tcBorders>
+            <w:shd w:val="clear" w:color="auto" w:fill="auto"/>
+            <w:tcMar>
+              <w:top w:w="100" w:type="dxa"/>
+              <w:left w:w="100" w:type="dxa"/>
+              <w:bottom w:w="100" w:type="dxa"/>
+              <w:right w:w="100" w:type="dxa"/>
+            </w:tcMar>
+          </w:tcPr>
+          <w:p>
+            <w:pPr>
+              <w:spacing w:before="60" w:after="240"/>
+              <w:rPr>
+                <w:rFonts w:ascii="Times New Roman" w:eastAsia="Times New Roman" w:hAnsi="Times New Roman" w:cs="Times New Roman"/>
+                <w:sz w:val="24"/>
+                <w:szCs w:val="24"/>
+              </w:rPr>
+            </w:pPr>
+            <w:r>
+              <w:rPr>
+                <w:rFonts w:ascii="Times New Roman" w:eastAsia="Times New Roman" w:hAnsi="Times New Roman" w:cs="Times New Roman"/>
+                <w:sz w:val="24"/>
+                <w:szCs w:val="24"/>
+              </w:rPr>
+              <w:t>07/06/2023</w:t>
+            </w:r>
+          </w:p>
+        </w:tc>
+      </w:tr>
+    </w:tbl>
     <w:p/>
     <w:p/>
     <w:p/>
@@ -1941,9 +4148,9 @@
 <file path=word/numbering.xml><?xml version="1.0" encoding="utf-8"?>
 <w:numbering xmlns:wpc="http://schemas.microsoft.com/office/word/2010/wordprocessingCanvas" xmlns:cx="http://schemas.microsoft.com/office/drawing/2014/chartex" xmlns:cx1="http://schemas.microsoft.com/office/drawing/2015/9/8/chartex" xmlns:cx2="http://schemas.microsoft.com/office/drawing/2015/10/21/chartex" xmlns:cx3="http://schemas.microsoft.com/office/drawing/2016/5/9/chartex" xmlns:cx4="http://schemas.microsoft.com/office/drawing/2016/5/10/chartex" xmlns:cx5="http://schemas.microsoft.com/office/drawing/2016/5/11/chartex" xmlns:cx6="http://schemas.microsoft.com/office/drawing/2016/5/12/chartex" xmlns:cx7="http://schemas.microsoft.com/office/drawing/2016/5/13/chartex" xmlns:cx8="http://schemas.microsoft.com/office/drawing/2016/5/14/chartex" xmlns:mc="http://schemas.openxmlformats.org/markup-compatibility/2006" xmlns:aink="http://schemas.microsoft.com/office/drawing/2016/ink" xmlns:am3d="http://schemas.microsoft.com/office/drawing/2017/model3d" xmlns:o="urn:schemas-microsoft-com:office:office" xmlns:oel="http://schemas.microsoft.com/office/2019/extlst" xmlns:r="http://schemas.openxmlformats.org/officeDocument/2006/relationships" xmlns:m="http://schemas.openxmlformats.org/officeDocument/2006/math" xmlns:v="urn:schemas-microsoft-com:vml" xmlns:wp14="http://schemas.microsoft.com/office/word/2010/wordprocessingDrawing" xmlns:wp="http://schemas.openxmlformats.org/drawingml/2006/wordprocessingDrawing" xmlns:w10="urn:schemas-microsoft-com:office:word" xmlns:w="http://schemas.openxmlformats.org/wordprocessingml/2006/main" xmlns:w14="http://schemas.microsoft.com/office/word/2010/wordml" xmlns:w15="http://schemas.microsoft.com/office/word/2012/wordml" xmlns:w16cex="http://schemas.microsoft.com/office/word/2018/wordml/cex" xmlns:w16cid="http://schemas.microsoft.com/office/word/2016/wordml/cid" xmlns:w16="http://schemas.microsoft.com/office/word/2018/wordml" xmlns:w16sdtdh="http://schemas.microsoft.com/office/word/2020/wordml/sdtdatahash" xmlns:w16se="http://schemas.microsoft.com/office/word/2015/wordml/symex" xmlns:wpg="http://schemas.microsoft.com/office/word/2010/wordprocessingGroup" xmlns:wpi="http://schemas.microsoft.com/office/word/2010/wordprocessingInk" xmlns:wne="http://schemas.microsoft.com/office/word/2006/wordml" xmlns:wps="http://schemas.microsoft.com/office/word/2010/wordprocessingShape" mc:Ignorable="w14 w15 w16se w16cid w16 w16cex w16sdtdh wp14">
   <w:abstractNum w:abstractNumId="0" w15:restartNumberingAfterBreak="0">
-    <w:nsid w:val="201872DA"/>
+    <w:nsid w:val="03492E6A"/>
     <w:multiLevelType w:val="hybridMultilevel"/>
-    <w:tmpl w:val="B950EB54"/>
+    <w:tmpl w:val="96AE2CF8"/>
     <w:lvl w:ilvl="0" w:tplc="280A0001">
       <w:start w:val="1"/>
       <w:numFmt w:val="bullet"/>
@@ -2054,6 +4261,119 @@
     </w:lvl>
   </w:abstractNum>
   <w:abstractNum w:abstractNumId="1" w15:restartNumberingAfterBreak="0">
+    <w:nsid w:val="201872DA"/>
+    <w:multiLevelType w:val="hybridMultilevel"/>
+    <w:tmpl w:val="B950EB54"/>
+    <w:lvl w:ilvl="0" w:tplc="280A0001">
+      <w:start w:val="1"/>
+      <w:numFmt w:val="bullet"/>
+      <w:lvlText w:val=""/>
+      <w:lvlJc w:val="left"/>
+      <w:pPr>
+        <w:ind w:left="720" w:hanging="360"/>
+      </w:pPr>
+      <w:rPr>
+        <w:rFonts w:ascii="Symbol" w:hAnsi="Symbol" w:hint="default"/>
+      </w:rPr>
+    </w:lvl>
+    <w:lvl w:ilvl="1" w:tplc="280A0003" w:tentative="1">
+      <w:start w:val="1"/>
+      <w:numFmt w:val="bullet"/>
+      <w:lvlText w:val="o"/>
+      <w:lvlJc w:val="left"/>
+      <w:pPr>
+        <w:ind w:left="1440" w:hanging="360"/>
+      </w:pPr>
+      <w:rPr>
+        <w:rFonts w:ascii="Courier New" w:hAnsi="Courier New" w:cs="Courier New" w:hint="default"/>
+      </w:rPr>
+    </w:lvl>
+    <w:lvl w:ilvl="2" w:tplc="280A0005" w:tentative="1">
+      <w:start w:val="1"/>
+      <w:numFmt w:val="bullet"/>
+      <w:lvlText w:val=""/>
+      <w:lvlJc w:val="left"/>
+      <w:pPr>
+        <w:ind w:left="2160" w:hanging="360"/>
+      </w:pPr>
+      <w:rPr>
+        <w:rFonts w:ascii="Wingdings" w:hAnsi="Wingdings" w:hint="default"/>
+      </w:rPr>
+    </w:lvl>
+    <w:lvl w:ilvl="3" w:tplc="280A0001" w:tentative="1">
+      <w:start w:val="1"/>
+      <w:numFmt w:val="bullet"/>
+      <w:lvlText w:val=""/>
+      <w:lvlJc w:val="left"/>
+      <w:pPr>
+        <w:ind w:left="2880" w:hanging="360"/>
+      </w:pPr>
+      <w:rPr>
+        <w:rFonts w:ascii="Symbol" w:hAnsi="Symbol" w:hint="default"/>
+      </w:rPr>
+    </w:lvl>
+    <w:lvl w:ilvl="4" w:tplc="280A0003" w:tentative="1">
+      <w:start w:val="1"/>
+      <w:numFmt w:val="bullet"/>
+      <w:lvlText w:val="o"/>
+      <w:lvlJc w:val="left"/>
+      <w:pPr>
+        <w:ind w:left="3600" w:hanging="360"/>
+      </w:pPr>
+      <w:rPr>
+        <w:rFonts w:ascii="Courier New" w:hAnsi="Courier New" w:cs="Courier New" w:hint="default"/>
+      </w:rPr>
+    </w:lvl>
+    <w:lvl w:ilvl="5" w:tplc="280A0005" w:tentative="1">
+      <w:start w:val="1"/>
+      <w:numFmt w:val="bullet"/>
+      <w:lvlText w:val=""/>
+      <w:lvlJc w:val="left"/>
+      <w:pPr>
+        <w:ind w:left="4320" w:hanging="360"/>
+      </w:pPr>
+      <w:rPr>
+        <w:rFonts w:ascii="Wingdings" w:hAnsi="Wingdings" w:hint="default"/>
+      </w:rPr>
+    </w:lvl>
+    <w:lvl w:ilvl="6" w:tplc="280A0001" w:tentative="1">
+      <w:start w:val="1"/>
+      <w:numFmt w:val="bullet"/>
+      <w:lvlText w:val=""/>
+      <w:lvlJc w:val="left"/>
+      <w:pPr>
+        <w:ind w:left="5040" w:hanging="360"/>
+      </w:pPr>
+      <w:rPr>
+        <w:rFonts w:ascii="Symbol" w:hAnsi="Symbol" w:hint="default"/>
+      </w:rPr>
+    </w:lvl>
+    <w:lvl w:ilvl="7" w:tplc="280A0003" w:tentative="1">
+      <w:start w:val="1"/>
+      <w:numFmt w:val="bullet"/>
+      <w:lvlText w:val="o"/>
+      <w:lvlJc w:val="left"/>
+      <w:pPr>
+        <w:ind w:left="5760" w:hanging="360"/>
+      </w:pPr>
+      <w:rPr>
+        <w:rFonts w:ascii="Courier New" w:hAnsi="Courier New" w:cs="Courier New" w:hint="default"/>
+      </w:rPr>
+    </w:lvl>
+    <w:lvl w:ilvl="8" w:tplc="280A0005" w:tentative="1">
+      <w:start w:val="1"/>
+      <w:numFmt w:val="bullet"/>
+      <w:lvlText w:val=""/>
+      <w:lvlJc w:val="left"/>
+      <w:pPr>
+        <w:ind w:left="6480" w:hanging="360"/>
+      </w:pPr>
+      <w:rPr>
+        <w:rFonts w:ascii="Wingdings" w:hAnsi="Wingdings" w:hint="default"/>
+      </w:rPr>
+    </w:lvl>
+  </w:abstractNum>
+  <w:abstractNum w:abstractNumId="2" w15:restartNumberingAfterBreak="0">
     <w:nsid w:val="69F812C1"/>
     <w:multiLevelType w:val="multilevel"/>
     <w:tmpl w:val="4CD866F8"/>
@@ -2166,7 +4486,120 @@
       </w:rPr>
     </w:lvl>
   </w:abstractNum>
-  <w:abstractNum w:abstractNumId="2" w15:restartNumberingAfterBreak="0">
+  <w:abstractNum w:abstractNumId="3" w15:restartNumberingAfterBreak="0">
+    <w:nsid w:val="6A620D12"/>
+    <w:multiLevelType w:val="hybridMultilevel"/>
+    <w:tmpl w:val="477AA29C"/>
+    <w:lvl w:ilvl="0" w:tplc="280A0001">
+      <w:start w:val="1"/>
+      <w:numFmt w:val="bullet"/>
+      <w:lvlText w:val=""/>
+      <w:lvlJc w:val="left"/>
+      <w:pPr>
+        <w:ind w:left="720" w:hanging="360"/>
+      </w:pPr>
+      <w:rPr>
+        <w:rFonts w:ascii="Symbol" w:hAnsi="Symbol" w:hint="default"/>
+      </w:rPr>
+    </w:lvl>
+    <w:lvl w:ilvl="1" w:tplc="280A0003" w:tentative="1">
+      <w:start w:val="1"/>
+      <w:numFmt w:val="bullet"/>
+      <w:lvlText w:val="o"/>
+      <w:lvlJc w:val="left"/>
+      <w:pPr>
+        <w:ind w:left="1440" w:hanging="360"/>
+      </w:pPr>
+      <w:rPr>
+        <w:rFonts w:ascii="Courier New" w:hAnsi="Courier New" w:cs="Courier New" w:hint="default"/>
+      </w:rPr>
+    </w:lvl>
+    <w:lvl w:ilvl="2" w:tplc="280A0005" w:tentative="1">
+      <w:start w:val="1"/>
+      <w:numFmt w:val="bullet"/>
+      <w:lvlText w:val=""/>
+      <w:lvlJc w:val="left"/>
+      <w:pPr>
+        <w:ind w:left="2160" w:hanging="360"/>
+      </w:pPr>
+      <w:rPr>
+        <w:rFonts w:ascii="Wingdings" w:hAnsi="Wingdings" w:hint="default"/>
+      </w:rPr>
+    </w:lvl>
+    <w:lvl w:ilvl="3" w:tplc="280A0001" w:tentative="1">
+      <w:start w:val="1"/>
+      <w:numFmt w:val="bullet"/>
+      <w:lvlText w:val=""/>
+      <w:lvlJc w:val="left"/>
+      <w:pPr>
+        <w:ind w:left="2880" w:hanging="360"/>
+      </w:pPr>
+      <w:rPr>
+        <w:rFonts w:ascii="Symbol" w:hAnsi="Symbol" w:hint="default"/>
+      </w:rPr>
+    </w:lvl>
+    <w:lvl w:ilvl="4" w:tplc="280A0003" w:tentative="1">
+      <w:start w:val="1"/>
+      <w:numFmt w:val="bullet"/>
+      <w:lvlText w:val="o"/>
+      <w:lvlJc w:val="left"/>
+      <w:pPr>
+        <w:ind w:left="3600" w:hanging="360"/>
+      </w:pPr>
+      <w:rPr>
+        <w:rFonts w:ascii="Courier New" w:hAnsi="Courier New" w:cs="Courier New" w:hint="default"/>
+      </w:rPr>
+    </w:lvl>
+    <w:lvl w:ilvl="5" w:tplc="280A0005" w:tentative="1">
+      <w:start w:val="1"/>
+      <w:numFmt w:val="bullet"/>
+      <w:lvlText w:val=""/>
+      <w:lvlJc w:val="left"/>
+      <w:pPr>
+        <w:ind w:left="4320" w:hanging="360"/>
+      </w:pPr>
+      <w:rPr>
+        <w:rFonts w:ascii="Wingdings" w:hAnsi="Wingdings" w:hint="default"/>
+      </w:rPr>
+    </w:lvl>
+    <w:lvl w:ilvl="6" w:tplc="280A0001" w:tentative="1">
+      <w:start w:val="1"/>
+      <w:numFmt w:val="bullet"/>
+      <w:lvlText w:val=""/>
+      <w:lvlJc w:val="left"/>
+      <w:pPr>
+        <w:ind w:left="5040" w:hanging="360"/>
+      </w:pPr>
+      <w:rPr>
+        <w:rFonts w:ascii="Symbol" w:hAnsi="Symbol" w:hint="default"/>
+      </w:rPr>
+    </w:lvl>
+    <w:lvl w:ilvl="7" w:tplc="280A0003" w:tentative="1">
+      <w:start w:val="1"/>
+      <w:numFmt w:val="bullet"/>
+      <w:lvlText w:val="o"/>
+      <w:lvlJc w:val="left"/>
+      <w:pPr>
+        <w:ind w:left="5760" w:hanging="360"/>
+      </w:pPr>
+      <w:rPr>
+        <w:rFonts w:ascii="Courier New" w:hAnsi="Courier New" w:cs="Courier New" w:hint="default"/>
+      </w:rPr>
+    </w:lvl>
+    <w:lvl w:ilvl="8" w:tplc="280A0005" w:tentative="1">
+      <w:start w:val="1"/>
+      <w:numFmt w:val="bullet"/>
+      <w:lvlText w:val=""/>
+      <w:lvlJc w:val="left"/>
+      <w:pPr>
+        <w:ind w:left="6480" w:hanging="360"/>
+      </w:pPr>
+      <w:rPr>
+        <w:rFonts w:ascii="Wingdings" w:hAnsi="Wingdings" w:hint="default"/>
+      </w:rPr>
+    </w:lvl>
+  </w:abstractNum>
+  <w:abstractNum w:abstractNumId="4" w15:restartNumberingAfterBreak="0">
     <w:nsid w:val="7A992130"/>
     <w:multiLevelType w:val="multilevel"/>
     <w:tmpl w:val="CC4E5A5C"/>
@@ -2280,13 +4713,19 @@
     </w:lvl>
   </w:abstractNum>
   <w:num w:numId="1" w16cid:durableId="1991278514">
+    <w:abstractNumId w:val="2"/>
+  </w:num>
+  <w:num w:numId="2" w16cid:durableId="249851834">
+    <w:abstractNumId w:val="4"/>
+  </w:num>
+  <w:num w:numId="3" w16cid:durableId="1553924606">
     <w:abstractNumId w:val="1"/>
   </w:num>
-  <w:num w:numId="2" w16cid:durableId="249851834">
-    <w:abstractNumId w:val="2"/>
+  <w:num w:numId="4" w16cid:durableId="2101441370">
+    <w:abstractNumId w:val="0"/>
   </w:num>
-  <w:num w:numId="3" w16cid:durableId="1553924606">
-    <w:abstractNumId w:val="0"/>
+  <w:num w:numId="5" w16cid:durableId="1744714017">
+    <w:abstractNumId w:val="3"/>
   </w:num>
 </w:numbering>
 </file>

</xml_diff>